<commit_message>
- updated branch with changes from trunk - changed PropertiesWriter structure
git-svn-id: https://db-svn.informatik.uni-bremen.de/repos/stuff/use_plugins@5458 e95982d2-0d12-e879-a455-8ce5a0885042
</commit_message>
<xml_diff>
--- a/ModelValidator/branches/diplom-aili/model-validator/doc/Usage.docx
+++ b/ModelValidator/branches/diplom-aili/model-validator/doc/Usage.docx
@@ -1,6 +1,6 @@
 
 <file path=word/document.xml><?xml version="1.0" encoding="utf-8"?>
-<w:document xmlns:ve="http://schemas.openxmlformats.org/markup-compatibility/2006" xmlns:o="urn:schemas-microsoft-com:office:office" xmlns:r="http://schemas.openxmlformats.org/officeDocument/2006/relationships" xmlns:m="http://schemas.openxmlformats.org/officeDocument/2006/math" xmlns:v="urn:schemas-microsoft-com:vml" xmlns:wp="http://schemas.openxmlformats.org/drawingml/2006/wordprocessingDrawing" xmlns:w10="urn:schemas-microsoft-com:office:word" xmlns:w="http://schemas.openxmlformats.org/wordprocessingml/2006/main" xmlns:wne="http://schemas.microsoft.com/office/word/2006/wordml">
+<w:document xmlns:wpc="http://schemas.microsoft.com/office/word/2010/wordprocessingCanvas" xmlns:mc="http://schemas.openxmlformats.org/markup-compatibility/2006" xmlns:o="urn:schemas-microsoft-com:office:office" xmlns:r="http://schemas.openxmlformats.org/officeDocument/2006/relationships" xmlns:m="http://schemas.openxmlformats.org/officeDocument/2006/math" xmlns:v="urn:schemas-microsoft-com:vml" xmlns:wp14="http://schemas.microsoft.com/office/word/2010/wordprocessingDrawing" xmlns:wp="http://schemas.openxmlformats.org/drawingml/2006/wordprocessingDrawing" xmlns:w10="urn:schemas-microsoft-com:office:word" xmlns:w="http://schemas.openxmlformats.org/wordprocessingml/2006/main" xmlns:w14="http://schemas.microsoft.com/office/word/2010/wordml" xmlns:w15="http://schemas.microsoft.com/office/word/2012/wordml" xmlns:wpg="http://schemas.microsoft.com/office/word/2010/wordprocessingGroup" xmlns:wpi="http://schemas.microsoft.com/office/word/2010/wordprocessingInk" xmlns:wne="http://schemas.microsoft.com/office/word/2006/wordml" xmlns:wps="http://schemas.microsoft.com/office/word/2010/wordprocessingShape" mc:Ignorable="w14 w15 wp14">
   <w:body>
     <w:p>
       <w:pPr>
@@ -59,7 +59,6 @@
         </w:rPr>
         <w:t xml:space="preserve"> </w:t>
       </w:r>
-      <w:proofErr w:type="spellStart"/>
       <w:r>
         <w:rPr>
           <w:rFonts w:asciiTheme="minorHAnsi" w:hAnsiTheme="minorHAnsi"/>
@@ -67,7 +66,6 @@
         </w:rPr>
         <w:t>Validator</w:t>
       </w:r>
-      <w:proofErr w:type="spellEnd"/>
     </w:p>
     <w:p>
       <w:pPr>
@@ -91,7 +89,6 @@
           <w:lang w:val="en-US"/>
         </w:rPr>
       </w:pPr>
-      <w:proofErr w:type="gramStart"/>
       <w:r>
         <w:rPr>
           <w:lang w:val="en-US"/>
@@ -133,14 +130,7 @@
         <w:rPr>
           <w:lang w:val="en-US"/>
         </w:rPr>
-        <w:t>available through the GUI.</w:t>
-      </w:r>
-      <w:proofErr w:type="gramEnd"/>
-      <w:r>
-        <w:rPr>
-          <w:lang w:val="en-US"/>
-        </w:rPr>
-        <w:t xml:space="preserve"> See </w:t>
+        <w:t xml:space="preserve">available through the GUI. See </w:t>
       </w:r>
       <w:r>
         <w:rPr>
@@ -185,23 +175,7 @@
           <w:rFonts w:cs="Times New Roman"/>
           <w:lang w:val="en-US"/>
         </w:rPr>
-        <w:t>The plug-in can be started by either using the toolbar button in USE or by selecting the menu item “</w:t>
-      </w:r>
-      <w:proofErr w:type="spellStart"/>
-      <w:r>
-        <w:rPr>
-          <w:rFonts w:cs="Times New Roman"/>
-          <w:lang w:val="en-US"/>
-        </w:rPr>
-        <w:t>Plugins</w:t>
-      </w:r>
-      <w:proofErr w:type="spellEnd"/>
-      <w:r>
-        <w:rPr>
-          <w:rFonts w:cs="Times New Roman"/>
-          <w:lang w:val="en-US"/>
-        </w:rPr>
-        <w:t>/Validation/</w:t>
+        <w:t>The plug-in can be started by either using the toolbar button in USE or by selecting the menu item “Plugins/Validation/</w:t>
       </w:r>
       <w:proofErr w:type="spellStart"/>
       <w:r>
@@ -499,14 +473,12 @@
         </w:rPr>
         <w:t xml:space="preserve">The model </w:t>
       </w:r>
-      <w:proofErr w:type="spellStart"/>
       <w:r>
         <w:rPr>
           <w:lang w:val="en-US"/>
         </w:rPr>
         <w:t>validator</w:t>
       </w:r>
-      <w:proofErr w:type="spellEnd"/>
       <w:r>
         <w:rPr>
           <w:lang w:val="en-US"/>
@@ -746,21 +718,7 @@
         <w:rPr>
           <w:lang w:val="en-US"/>
         </w:rPr>
-        <w:t xml:space="preserve"> is provided, the model </w:t>
-      </w:r>
-      <w:proofErr w:type="spellStart"/>
-      <w:r>
-        <w:rPr>
-          <w:lang w:val="en-US"/>
-        </w:rPr>
-        <w:t>validator</w:t>
-      </w:r>
-      <w:proofErr w:type="spellEnd"/>
-      <w:r>
-        <w:rPr>
-          <w:lang w:val="en-US"/>
-        </w:rPr>
-        <w:t xml:space="preserve"> uses the provided settings during the search process. This is identical to the usage through the GUI.</w:t>
+        <w:t xml:space="preserve"> is provided, the model validator uses the provided settings during the search process. This is identical to the usage through the GUI.</w:t>
       </w:r>
     </w:p>
     <w:p>
@@ -787,21 +745,7 @@
         <w:rPr>
           <w:lang w:val="en-US"/>
         </w:rPr>
-        <w:t xml:space="preserve"> file the model </w:t>
-      </w:r>
-      <w:proofErr w:type="spellStart"/>
-      <w:r>
-        <w:rPr>
-          <w:lang w:val="en-US"/>
-        </w:rPr>
-        <w:t>validator</w:t>
-      </w:r>
-      <w:proofErr w:type="spellEnd"/>
-      <w:r>
-        <w:rPr>
-          <w:lang w:val="en-US"/>
-        </w:rPr>
-        <w:t xml:space="preserve"> uses default values for the configuration. A property file containing these values is generated </w:t>
+        <w:t xml:space="preserve"> file the model validator uses default values for the configuration. A property file containing these values is generated </w:t>
       </w:r>
       <w:r>
         <w:rPr>
@@ -2072,19 +2016,11 @@
           <w:lang w:val="en-US"/>
         </w:rPr>
       </w:pPr>
-      <w:proofErr w:type="gramStart"/>
-      <w:r>
-        <w:rPr>
-          <w:lang w:val="en-US"/>
-        </w:rPr>
-        <w:t>Checks the independence of a single invariant, if an invariant name is provided as an argument.</w:t>
-      </w:r>
-      <w:proofErr w:type="gramEnd"/>
-      <w:r>
-        <w:rPr>
-          <w:lang w:val="en-US"/>
-        </w:rPr>
-        <w:t xml:space="preserve"> If no name of an invariant is given, all invariants are checked step by step.</w:t>
+      <w:r>
+        <w:rPr>
+          <w:lang w:val="en-US"/>
+        </w:rPr>
+        <w:t>Checks the independence of a single invariant, if an invariant name is provided as an argument. If no name of an invariant is given, all invariants are checked step by step.</w:t>
       </w:r>
     </w:p>
     <w:p>
@@ -2537,16 +2473,8 @@
         <w:rPr>
           <w:lang w:val="en-US"/>
         </w:rPr>
-        <w:t xml:space="preserve">De-/Activates the extraction of a present system state as a partial solution provided to the model </w:t>
-      </w:r>
-      <w:proofErr w:type="spellStart"/>
-      <w:r>
-        <w:rPr>
-          <w:lang w:val="en-US"/>
-        </w:rPr>
-        <w:t>validator</w:t>
-      </w:r>
-      <w:proofErr w:type="spellEnd"/>
+        <w:t>De-/Activates the extraction of a present system state as a partial solution provided to the model validator</w:t>
+      </w:r>
       <w:r>
         <w:rPr>
           <w:lang w:val="en-US"/>
@@ -2689,21 +2617,7 @@
         <w:rPr>
           <w:lang w:val="en-US"/>
         </w:rPr>
-        <w:t xml:space="preserve">Using this command the model </w:t>
-      </w:r>
-      <w:proofErr w:type="spellStart"/>
-      <w:r>
-        <w:rPr>
-          <w:lang w:val="en-US"/>
-        </w:rPr>
-        <w:t>validator</w:t>
-      </w:r>
-      <w:proofErr w:type="spellEnd"/>
-      <w:r>
-        <w:rPr>
-          <w:lang w:val="en-US"/>
-        </w:rPr>
-        <w:t xml:space="preserve"> can be configured as described next.</w:t>
+        <w:t>Using this command the model validator can be configured as described next.</w:t>
       </w:r>
     </w:p>
     <w:p>
@@ -3043,21 +2957,7 @@
         <w:rPr>
           <w:lang w:val="en-US"/>
         </w:rPr>
-        <w:t xml:space="preserve"> or in short ADE is used to configure if the model </w:t>
-      </w:r>
-      <w:proofErr w:type="spellStart"/>
-      <w:r>
-        <w:rPr>
-          <w:lang w:val="en-US"/>
-        </w:rPr>
-        <w:t>validator</w:t>
-      </w:r>
-      <w:proofErr w:type="spellEnd"/>
-      <w:r>
-        <w:rPr>
-          <w:lang w:val="en-US"/>
-        </w:rPr>
-        <w:t xml:space="preserve"> respects a currently present system state or if it ignores it. Using the value </w:t>
+        <w:t xml:space="preserve"> or in short ADE is used to configure if the model validator respects a currently present system state or if it ignores it. Using the value </w:t>
       </w:r>
       <w:r>
         <w:rPr>
@@ -3070,21 +2970,7 @@
         <w:rPr>
           <w:lang w:val="en-US"/>
         </w:rPr>
-        <w:t xml:space="preserve">, a previously set-up system state is used as a partial solution to the model finding process. The model </w:t>
-      </w:r>
-      <w:proofErr w:type="spellStart"/>
-      <w:r>
-        <w:rPr>
-          <w:lang w:val="en-US"/>
-        </w:rPr>
-        <w:t>validator</w:t>
-      </w:r>
-      <w:proofErr w:type="spellEnd"/>
-      <w:r>
-        <w:rPr>
-          <w:lang w:val="en-US"/>
-        </w:rPr>
-        <w:t xml:space="preserve"> tries to complete the solution by adding new elements.</w:t>
+        <w:t>, a previously set-up system state is used as a partial solution to the model finding process. The model validator tries to complete the solution by adding new elements.</w:t>
       </w:r>
     </w:p>
     <w:p>
@@ -3306,21 +3192,7 @@
           <w:lang w:val="en-US"/>
         </w:rPr>
         <w:br/>
-        <w:t xml:space="preserve">An OCL expression that is evaluated against the relational model used by the </w:t>
-      </w:r>
-      <w:proofErr w:type="spellStart"/>
-      <w:r>
-        <w:rPr>
-          <w:lang w:val="en-US"/>
-        </w:rPr>
-        <w:t>validator</w:t>
-      </w:r>
-      <w:proofErr w:type="spellEnd"/>
-      <w:r>
-        <w:rPr>
-          <w:lang w:val="en-US"/>
-        </w:rPr>
-        <w:t>.</w:t>
+        <w:t>An OCL expression that is evaluated against the relational model used by the validator.</w:t>
       </w:r>
     </w:p>
     <w:p>
@@ -3366,21 +3238,7 @@
         <w:rPr>
           <w:lang w:val="en-US"/>
         </w:rPr>
-        <w:t xml:space="preserve">This command allows formulating queries against the relational solution. To do so, the query mechanism must be enabled before the </w:t>
-      </w:r>
-      <w:proofErr w:type="spellStart"/>
-      <w:r>
-        <w:rPr>
-          <w:lang w:val="en-US"/>
-        </w:rPr>
-        <w:t>validator</w:t>
-      </w:r>
-      <w:proofErr w:type="spellEnd"/>
-      <w:r>
-        <w:rPr>
-          <w:lang w:val="en-US"/>
-        </w:rPr>
-        <w:t xml:space="preserve"> searches for a solution. Because additional relations are required for the query functionality the runtime performance might be slower. After enabling and searching for a solution, an OCL expression provided to this command is translated into relation</w:t>
+        <w:t>This command allows formulating queries against the relational solution. To do so, the query mechanism must be enabled before the validator searches for a solution. Because additional relations are required for the query functionality the runtime performance might be slower. After enabling and searching for a solution, an OCL expression provided to this command is translated into relation</w:t>
       </w:r>
       <w:r>
         <w:rPr>
@@ -3392,21 +3250,7 @@
         <w:rPr>
           <w:lang w:val="en-US"/>
         </w:rPr>
-        <w:t xml:space="preserve"> logic and evaluated against the relational solution. The expressions can only contain elements that were created by the </w:t>
-      </w:r>
-      <w:proofErr w:type="spellStart"/>
-      <w:r>
-        <w:rPr>
-          <w:lang w:val="en-US"/>
-        </w:rPr>
-        <w:t>validator</w:t>
-      </w:r>
-      <w:proofErr w:type="spellEnd"/>
-      <w:r>
-        <w:rPr>
-          <w:lang w:val="en-US"/>
-        </w:rPr>
-        <w:t>. Manually added elements are not supported, because they are not present in the relational solution.</w:t>
+        <w:t xml:space="preserve"> logic and evaluated against the relational solution. The expressions can only contain elements that were created by the validator. Manually added elements are not supported, because they are not present in the relational solution.</w:t>
       </w:r>
     </w:p>
     <w:p>
@@ -3744,14 +3588,12 @@
           <w:lang w:val="en-US"/>
         </w:rPr>
       </w:pPr>
-      <w:proofErr w:type="gramStart"/>
       <w:r>
         <w:rPr>
           <w:lang w:val="en-US"/>
         </w:rPr>
         <w:t>Unloads all separately loaded invariants or a single invariant if a name was provided.</w:t>
       </w:r>
-      <w:proofErr w:type="gramEnd"/>
     </w:p>
     <w:p>
       <w:pPr>
@@ -3848,23 +3690,7 @@
           <w:i/>
           <w:lang w:val="en-US"/>
         </w:rPr>
-        <w:t xml:space="preserve">String = </w:t>
-      </w:r>
-      <w:proofErr w:type="gramStart"/>
-      <w:r>
-        <w:rPr>
-          <w:i/>
-          <w:lang w:val="en-US"/>
-        </w:rPr>
-        <w:t>Set{</w:t>
-      </w:r>
-      <w:proofErr w:type="gramEnd"/>
-      <w:r>
-        <w:rPr>
-          <w:i/>
-          <w:lang w:val="en-US"/>
-        </w:rPr>
-        <w:t>'</w:t>
+        <w:t>String = Set{'</w:t>
       </w:r>
       <w:proofErr w:type="spellStart"/>
       <w:r>
@@ -3893,20 +3719,28 @@
         <w:rPr>
           <w:lang w:val="en-US"/>
         </w:rPr>
-        <w:t>Defines concrete string values that need to</w:t>
-      </w:r>
-      <w:r>
-        <w:rPr>
-          <w:lang w:val="en-US"/>
-        </w:rPr>
-        <w:t xml:space="preserve"> </w:t>
-      </w:r>
-      <w:r>
-        <w:rPr>
-          <w:lang w:val="en-US"/>
-        </w:rPr>
-        <w:t>be present inside of a solution.</w:t>
-      </w:r>
+        <w:t>C</w:t>
+      </w:r>
+      <w:r>
+        <w:rPr>
+          <w:lang w:val="en-US"/>
+        </w:rPr>
+        <w:t xml:space="preserve">oncrete string values that </w:t>
+      </w:r>
+      <w:r>
+        <w:rPr>
+          <w:lang w:val="en-US"/>
+        </w:rPr>
+        <w:t xml:space="preserve">are used in </w:t>
+      </w:r>
+      <w:r>
+        <w:rPr>
+          <w:lang w:val="en-US"/>
+        </w:rPr>
+        <w:t>a solution.</w:t>
+      </w:r>
+      <w:bookmarkStart w:id="0" w:name="_GoBack"/>
+      <w:bookmarkEnd w:id="0"/>
     </w:p>
     <w:p>
       <w:pPr>
@@ -3948,7 +3782,7 @@
         <w:rPr>
           <w:lang w:val="en-US"/>
         </w:rPr>
-        <w:t>Minimum number of present string values. Concrete values override this setting.</w:t>
+        <w:t>Minimum number of present string values.</w:t>
       </w:r>
     </w:p>
     <w:p>
@@ -3997,13 +3831,7 @@
         <w:rPr>
           <w:lang w:val="en-US"/>
         </w:rPr>
-        <w:t xml:space="preserve">. </w:t>
-      </w:r>
-      <w:r>
-        <w:rPr>
-          <w:lang w:val="en-US"/>
-        </w:rPr>
-        <w:t>Concrete values override this setting.</w:t>
+        <w:t>.</w:t>
       </w:r>
     </w:p>
     <w:p>
@@ -4037,35 +3865,31 @@
         <w:rPr>
           <w:lang w:val="en-US"/>
         </w:rPr>
-        <w:t xml:space="preserve">Concrete values </w:t>
-      </w:r>
-      <w:proofErr w:type="spellStart"/>
-      <w:r>
-        <w:rPr>
-          <w:lang w:val="en-US"/>
-        </w:rPr>
-        <w:t>oft he</w:t>
-      </w:r>
-      <w:proofErr w:type="spellEnd"/>
-      <w:r>
-        <w:rPr>
-          <w:lang w:val="en-US"/>
-        </w:rPr>
-        <w:t xml:space="preserve"> type integer that need </w:t>
-      </w:r>
-      <w:proofErr w:type="spellStart"/>
-      <w:r>
-        <w:rPr>
-          <w:lang w:val="en-US"/>
-        </w:rPr>
-        <w:t>tob</w:t>
-      </w:r>
-      <w:proofErr w:type="spellEnd"/>
-      <w:r>
-        <w:rPr>
-          <w:lang w:val="en-US"/>
-        </w:rPr>
-        <w:t xml:space="preserve"> e present in the solution.</w:t>
+        <w:t>Concrete values of</w:t>
+      </w:r>
+      <w:r>
+        <w:rPr>
+          <w:lang w:val="en-US"/>
+        </w:rPr>
+        <w:t xml:space="preserve"> </w:t>
+      </w:r>
+      <w:r>
+        <w:rPr>
+          <w:lang w:val="en-US"/>
+        </w:rPr>
+        <w:t>the type integer that need to</w:t>
+      </w:r>
+      <w:r>
+        <w:rPr>
+          <w:lang w:val="en-US"/>
+        </w:rPr>
+        <w:t xml:space="preserve"> </w:t>
+      </w:r>
+      <w:r>
+        <w:rPr>
+          <w:lang w:val="en-US"/>
+        </w:rPr>
+        <w:t>be present in the solution.</w:t>
       </w:r>
     </w:p>
     <w:p>
@@ -4104,14 +3928,12 @@
           <w:lang w:val="en-US"/>
         </w:rPr>
       </w:pPr>
-      <w:proofErr w:type="gramStart"/>
       <w:r>
         <w:rPr>
           <w:lang w:val="en-US"/>
         </w:rPr>
         <w:t>Lower bound for integer values.</w:t>
       </w:r>
-      <w:proofErr w:type="gramEnd"/>
     </w:p>
     <w:p>
       <w:pPr>
@@ -4149,14 +3971,12 @@
           <w:lang w:val="en-US"/>
         </w:rPr>
       </w:pPr>
-      <w:proofErr w:type="gramStart"/>
       <w:r>
         <w:rPr>
           <w:lang w:val="en-US"/>
         </w:rPr>
         <w:t>Upper bound for integer values.</w:t>
       </w:r>
-      <w:proofErr w:type="gramEnd"/>
     </w:p>
     <w:p>
       <w:pPr>
@@ -4185,14 +4005,12 @@
           <w:lang w:val="en-US"/>
         </w:rPr>
       </w:pPr>
-      <w:proofErr w:type="gramStart"/>
       <w:r>
         <w:rPr>
           <w:lang w:val="en-US"/>
         </w:rPr>
         <w:t>Concrete real values that need to be present in the solution.</w:t>
       </w:r>
-      <w:proofErr w:type="gramEnd"/>
     </w:p>
     <w:p>
       <w:pPr>
@@ -4230,7 +4048,6 @@
           <w:lang w:val="en-US"/>
         </w:rPr>
       </w:pPr>
-      <w:proofErr w:type="gramStart"/>
       <w:r>
         <w:rPr>
           <w:lang w:val="en-US"/>
@@ -4243,7 +4060,6 @@
         </w:rPr>
         <w:t>.</w:t>
       </w:r>
-      <w:proofErr w:type="gramEnd"/>
     </w:p>
     <w:p>
       <w:pPr>
@@ -4281,14 +4097,12 @@
           <w:lang w:val="en-US"/>
         </w:rPr>
       </w:pPr>
-      <w:proofErr w:type="gramStart"/>
       <w:r>
         <w:rPr>
           <w:lang w:val="en-US"/>
         </w:rPr>
         <w:t>Upper bounds for real values.</w:t>
       </w:r>
-      <w:proofErr w:type="gramEnd"/>
     </w:p>
     <w:p>
       <w:pPr>
@@ -4486,7 +4300,6 @@
           <w:lang w:val="en-US"/>
         </w:rPr>
       </w:pPr>
-      <w:proofErr w:type="gramStart"/>
       <w:r>
         <w:rPr>
           <w:lang w:val="en-US"/>
@@ -4509,14 +4322,7 @@
         <w:rPr>
           <w:lang w:val="en-US"/>
         </w:rPr>
-        <w:t>.</w:t>
-      </w:r>
-      <w:proofErr w:type="gramEnd"/>
-      <w:r>
-        <w:rPr>
-          <w:lang w:val="en-US"/>
-        </w:rPr>
-        <w:t xml:space="preserve"> </w:t>
+        <w:t xml:space="preserve">. </w:t>
       </w:r>
       <w:r>
         <w:rPr>
@@ -4569,7 +4375,6 @@
           <w:lang w:val="en-US"/>
         </w:rPr>
       </w:pPr>
-      <w:proofErr w:type="gramStart"/>
       <w:r>
         <w:rPr>
           <w:lang w:val="en-US"/>
@@ -4586,14 +4391,7 @@
         <w:rPr>
           <w:lang w:val="en-US"/>
         </w:rPr>
-        <w:t>the class.</w:t>
-      </w:r>
-      <w:proofErr w:type="gramEnd"/>
-      <w:r>
-        <w:rPr>
-          <w:lang w:val="en-US"/>
-        </w:rPr>
-        <w:t xml:space="preserve"> </w:t>
+        <w:t xml:space="preserve">the class. </w:t>
       </w:r>
       <w:r>
         <w:rPr>
@@ -4849,7 +4647,6 @@
           <w:lang w:val="en-US"/>
         </w:rPr>
       </w:pPr>
-      <w:proofErr w:type="gramStart"/>
       <w:r>
         <w:rPr>
           <w:lang w:val="en-US"/>
@@ -4862,26 +4659,23 @@
         </w:rPr>
         <w:t>considering all instances of the class.</w:t>
       </w:r>
-      <w:proofErr w:type="gramEnd"/>
       <w:r>
         <w:rPr>
           <w:lang w:val="en-US"/>
         </w:rPr>
         <w:t xml:space="preserve"> The Value -1 </w:t>
       </w:r>
-      <w:proofErr w:type="gramStart"/>
-      <w:r>
-        <w:rPr>
-          <w:lang w:val="en-US"/>
-        </w:rPr>
-        <w:t>forces</w:t>
-      </w:r>
-      <w:proofErr w:type="gramEnd"/>
-      <w:r>
-        <w:rPr>
-          <w:lang w:val="en-US"/>
-        </w:rPr>
-        <w:t xml:space="preserve"> defined attributes for all instances</w:t>
+      <w:r>
+        <w:rPr>
+          <w:lang w:val="en-US"/>
+        </w:rPr>
+        <w:t xml:space="preserve">(default) </w:t>
+      </w:r>
+      <w:r>
+        <w:rPr>
+          <w:lang w:val="en-US"/>
+        </w:rPr>
+        <w:t>forces defined attributes for all instances</w:t>
       </w:r>
       <w:r>
         <w:rPr>
@@ -4923,7 +4717,7 @@
         <w:rPr>
           <w:lang w:val="en-US"/>
         </w:rPr>
-        <w:t xml:space="preserve"> = -1 (see below)</w:t>
+        <w:t xml:space="preserve"> (see below)</w:t>
       </w:r>
       <w:r>
         <w:rPr>
@@ -5038,6 +4832,12 @@
         <w:rPr>
           <w:lang w:val="en-US"/>
         </w:rPr>
+        <w:t xml:space="preserve">(default) </w:t>
+      </w:r>
+      <w:r>
+        <w:rPr>
+          <w:lang w:val="en-US"/>
+        </w:rPr>
         <w:t>does not constrain th</w:t>
       </w:r>
       <w:r>
@@ -5050,7 +4850,7 @@
         <w:rPr>
           <w:lang w:val="en-US"/>
         </w:rPr>
-        <w:t xml:space="preserve"> (default).</w:t>
+        <w:t>.</w:t>
       </w:r>
     </w:p>
     <w:p>
@@ -5416,6 +5216,12 @@
         </w:rPr>
         <w:t>o be present in the solution.</w:t>
       </w:r>
+      <w:r>
+        <w:rPr>
+          <w:lang w:val="en-US"/>
+        </w:rPr>
+        <w:t xml:space="preserve"> The identifiers used have to be defined as described in the classes section.</w:t>
+      </w:r>
     </w:p>
     <w:p>
       <w:pPr>
@@ -5460,7 +5266,6 @@
           <w:lang w:val="en-US"/>
         </w:rPr>
       </w:pPr>
-      <w:proofErr w:type="gramStart"/>
       <w:r>
         <w:rPr>
           <w:lang w:val="en-US"/>
@@ -5477,23 +5282,26 @@
         <w:rPr>
           <w:lang w:val="en-US"/>
         </w:rPr>
-        <w:t xml:space="preserve">the </w:t>
-      </w:r>
-      <w:proofErr w:type="spellStart"/>
-      <w:r>
-        <w:rPr>
-          <w:lang w:val="en-US"/>
-        </w:rPr>
-        <w:t>assciation</w:t>
-      </w:r>
-      <w:proofErr w:type="spellEnd"/>
+        <w:t>the ass</w:t>
+      </w:r>
+      <w:r>
+        <w:rPr>
+          <w:lang w:val="en-US"/>
+        </w:rPr>
+        <w:t>o</w:t>
+      </w:r>
+      <w:r>
+        <w:rPr>
+          <w:lang w:val="en-US"/>
+        </w:rPr>
+        <w:t>ciation</w:t>
+      </w:r>
       <w:r>
         <w:rPr>
           <w:lang w:val="en-US"/>
         </w:rPr>
         <w:t>.</w:t>
       </w:r>
-      <w:proofErr w:type="gramEnd"/>
       <w:r>
         <w:rPr>
           <w:lang w:val="en-US"/>
@@ -5545,7 +5353,6 @@
           <w:lang w:val="en-US"/>
         </w:rPr>
       </w:pPr>
-      <w:proofErr w:type="gramStart"/>
       <w:r>
         <w:rPr>
           <w:lang w:val="en-US"/>
@@ -5568,14 +5375,7 @@
         <w:rPr>
           <w:lang w:val="en-US"/>
         </w:rPr>
-        <w:t>.</w:t>
-      </w:r>
-      <w:proofErr w:type="gramEnd"/>
-      <w:r>
-        <w:rPr>
-          <w:lang w:val="en-US"/>
-        </w:rPr>
-        <w:t xml:space="preserve"> </w:t>
+        <w:t xml:space="preserve">. </w:t>
       </w:r>
       <w:r>
         <w:rPr>
@@ -5695,14 +5495,12 @@
           <w:lang w:val="en-US"/>
         </w:rPr>
       </w:pPr>
-      <w:proofErr w:type="gramStart"/>
       <w:r>
         <w:rPr>
           <w:lang w:val="en-US"/>
         </w:rPr>
         <w:t>Concrete names of instances that need to be present in the solution.</w:t>
       </w:r>
-      <w:proofErr w:type="gramEnd"/>
     </w:p>
     <w:p>
       <w:pPr>
@@ -5791,19 +5589,23 @@
           <w:lang w:val="en-US"/>
         </w:rPr>
       </w:pPr>
-      <w:proofErr w:type="gramStart"/>
-      <w:r>
-        <w:rPr>
-          <w:lang w:val="en-US"/>
-        </w:rPr>
-        <w:t>see</w:t>
-      </w:r>
-      <w:proofErr w:type="gramEnd"/>
-      <w:r>
-        <w:rPr>
-          <w:lang w:val="en-US"/>
-        </w:rPr>
-        <w:t xml:space="preserve"> attributes</w:t>
+      <w:r>
+        <w:rPr>
+          <w:lang w:val="en-US"/>
+        </w:rPr>
+        <w:t>S</w:t>
+      </w:r>
+      <w:r>
+        <w:rPr>
+          <w:lang w:val="en-US"/>
+        </w:rPr>
+        <w:t>ee attributes</w:t>
+      </w:r>
+      <w:r>
+        <w:rPr>
+          <w:lang w:val="en-US"/>
+        </w:rPr>
+        <w:t>.</w:t>
       </w:r>
     </w:p>
     <w:p>
@@ -5893,19 +5695,23 @@
           <w:lang w:val="en-US"/>
         </w:rPr>
       </w:pPr>
-      <w:proofErr w:type="gramStart"/>
-      <w:r>
-        <w:rPr>
-          <w:lang w:val="en-US"/>
-        </w:rPr>
-        <w:t>see</w:t>
-      </w:r>
-      <w:proofErr w:type="gramEnd"/>
-      <w:r>
-        <w:rPr>
-          <w:lang w:val="en-US"/>
-        </w:rPr>
-        <w:t xml:space="preserve"> attributes</w:t>
+      <w:r>
+        <w:rPr>
+          <w:lang w:val="en-US"/>
+        </w:rPr>
+        <w:t>S</w:t>
+      </w:r>
+      <w:r>
+        <w:rPr>
+          <w:lang w:val="en-US"/>
+        </w:rPr>
+        <w:t>ee attributes</w:t>
+      </w:r>
+      <w:r>
+        <w:rPr>
+          <w:lang w:val="en-US"/>
+        </w:rPr>
+        <w:t>.</w:t>
       </w:r>
     </w:p>
     <w:p>
@@ -5995,19 +5801,23 @@
           <w:lang w:val="en-US"/>
         </w:rPr>
       </w:pPr>
-      <w:proofErr w:type="gramStart"/>
-      <w:r>
-        <w:rPr>
-          <w:lang w:val="en-US"/>
-        </w:rPr>
-        <w:t>see</w:t>
-      </w:r>
-      <w:proofErr w:type="gramEnd"/>
-      <w:r>
-        <w:rPr>
-          <w:lang w:val="en-US"/>
-        </w:rPr>
-        <w:t xml:space="preserve"> attributes</w:t>
+      <w:r>
+        <w:rPr>
+          <w:lang w:val="en-US"/>
+        </w:rPr>
+        <w:t>S</w:t>
+      </w:r>
+      <w:r>
+        <w:rPr>
+          <w:lang w:val="en-US"/>
+        </w:rPr>
+        <w:t>ee attributes</w:t>
+      </w:r>
+      <w:r>
+        <w:rPr>
+          <w:lang w:val="en-US"/>
+        </w:rPr>
+        <w:t>.</w:t>
       </w:r>
     </w:p>
     <w:p>
@@ -6055,27 +5865,37 @@
         <w:rPr>
           <w:lang w:val="en-US"/>
         </w:rPr>
-        <w:t xml:space="preserve">Concrete links of </w:t>
-      </w:r>
-      <w:proofErr w:type="spellStart"/>
-      <w:r>
-        <w:rPr>
-          <w:lang w:val="en-US"/>
-        </w:rPr>
-        <w:t>accociation</w:t>
-      </w:r>
-      <w:proofErr w:type="spellEnd"/>
-      <w:r>
-        <w:rPr>
-          <w:lang w:val="en-US"/>
-        </w:rPr>
-        <w:t xml:space="preserve"> class that need to be pr</w:t>
+        <w:t>Concrete links of a</w:t>
+      </w:r>
+      <w:r>
+        <w:rPr>
+          <w:lang w:val="en-US"/>
+        </w:rPr>
+        <w:t>ss</w:t>
+      </w:r>
+      <w:r>
+        <w:rPr>
+          <w:lang w:val="en-US"/>
+        </w:rPr>
+        <w:t>ociation class that need to be pr</w:t>
       </w:r>
       <w:r>
         <w:rPr>
           <w:lang w:val="en-US"/>
         </w:rPr>
         <w:t>esent in the solution.</w:t>
+      </w:r>
+      <w:r>
+        <w:rPr>
+          <w:lang w:val="en-US"/>
+        </w:rPr>
+        <w:t xml:space="preserve"> </w:t>
+      </w:r>
+      <w:r>
+        <w:rPr>
+          <w:lang w:val="en-US"/>
+        </w:rPr>
+        <w:t>The identifiers used have to be defined as described in the classes section.</w:t>
       </w:r>
     </w:p>
     <w:p>
@@ -6372,6 +6192,12 @@
         </w:rPr>
         <w:t>.</w:t>
       </w:r>
+      <w:r>
+        <w:rPr>
+          <w:lang w:val="en-US"/>
+        </w:rPr>
+        <w:t xml:space="preserve"> Setting these values in the USE invariant view takes precedence over this configuration.</w:t>
+      </w:r>
     </w:p>
     <w:p>
       <w:pPr>
@@ -6467,42 +6293,19 @@
         <w:rPr>
           <w:lang w:val="en-US"/>
         </w:rPr>
-        <w:t xml:space="preserve">ggregations and compositions. </w:t>
-      </w:r>
-      <w:proofErr w:type="spellStart"/>
-      <w:r>
-        <w:t>Otherwise</w:t>
-      </w:r>
-      <w:proofErr w:type="spellEnd"/>
-      <w:r>
-        <w:t xml:space="preserve">, </w:t>
-      </w:r>
-      <w:proofErr w:type="spellStart"/>
-      <w:r>
-        <w:t>cycles</w:t>
-      </w:r>
-      <w:proofErr w:type="spellEnd"/>
-      <w:r>
-        <w:t xml:space="preserve"> </w:t>
-      </w:r>
-      <w:proofErr w:type="spellStart"/>
-      <w:r>
-        <w:t>are</w:t>
-      </w:r>
-      <w:proofErr w:type="spellEnd"/>
-      <w:r>
-        <w:t xml:space="preserve"> </w:t>
-      </w:r>
-      <w:proofErr w:type="spellStart"/>
-      <w:r>
-        <w:t>a</w:t>
-      </w:r>
-      <w:r>
-        <w:t>llowed</w:t>
-      </w:r>
-      <w:proofErr w:type="spellEnd"/>
-      <w:r>
-        <w:t>.</w:t>
+        <w:t xml:space="preserve">ggregations and </w:t>
+      </w:r>
+      <w:r>
+        <w:rPr>
+          <w:lang w:val="en-US"/>
+        </w:rPr>
+        <w:t>compositions. Otherwise, cycles are allowed.</w:t>
+      </w:r>
+      <w:r>
+        <w:rPr>
+          <w:lang w:val="en-US"/>
+        </w:rPr>
+        <w:t xml:space="preserve"> (Default = on)</w:t>
       </w:r>
     </w:p>
     <w:p>
@@ -6618,7 +6421,7 @@
 </file>
 
 <file path=word/endnotes.xml><?xml version="1.0" encoding="utf-8"?>
-<w:endnotes xmlns:ve="http://schemas.openxmlformats.org/markup-compatibility/2006" xmlns:o="urn:schemas-microsoft-com:office:office" xmlns:r="http://schemas.openxmlformats.org/officeDocument/2006/relationships" xmlns:m="http://schemas.openxmlformats.org/officeDocument/2006/math" xmlns:v="urn:schemas-microsoft-com:vml" xmlns:wp="http://schemas.openxmlformats.org/drawingml/2006/wordprocessingDrawing" xmlns:w10="urn:schemas-microsoft-com:office:word" xmlns:w="http://schemas.openxmlformats.org/wordprocessingml/2006/main" xmlns:wne="http://schemas.microsoft.com/office/word/2006/wordml">
+<w:endnotes xmlns:wpc="http://schemas.microsoft.com/office/word/2010/wordprocessingCanvas" xmlns:mc="http://schemas.openxmlformats.org/markup-compatibility/2006" xmlns:o="urn:schemas-microsoft-com:office:office" xmlns:r="http://schemas.openxmlformats.org/officeDocument/2006/relationships" xmlns:m="http://schemas.openxmlformats.org/officeDocument/2006/math" xmlns:v="urn:schemas-microsoft-com:vml" xmlns:wp14="http://schemas.microsoft.com/office/word/2010/wordprocessingDrawing" xmlns:wp="http://schemas.openxmlformats.org/drawingml/2006/wordprocessingDrawing" xmlns:w10="urn:schemas-microsoft-com:office:word" xmlns:w="http://schemas.openxmlformats.org/wordprocessingml/2006/main" xmlns:w14="http://schemas.microsoft.com/office/word/2010/wordml" xmlns:w15="http://schemas.microsoft.com/office/word/2012/wordml" xmlns:wpg="http://schemas.microsoft.com/office/word/2010/wordprocessingGroup" xmlns:wpi="http://schemas.microsoft.com/office/word/2010/wordprocessingInk" xmlns:wne="http://schemas.microsoft.com/office/word/2006/wordml" xmlns:wps="http://schemas.microsoft.com/office/word/2010/wordprocessingShape" mc:Ignorable="w14 w15 wp14">
   <w:endnote w:type="separator" w:id="-1">
     <w:p>
       <w:pPr>
@@ -6643,7 +6446,7 @@
 </file>
 
 <file path=word/footer1.xml><?xml version="1.0" encoding="utf-8"?>
-<w:ftr xmlns:ve="http://schemas.openxmlformats.org/markup-compatibility/2006" xmlns:o="urn:schemas-microsoft-com:office:office" xmlns:r="http://schemas.openxmlformats.org/officeDocument/2006/relationships" xmlns:m="http://schemas.openxmlformats.org/officeDocument/2006/math" xmlns:v="urn:schemas-microsoft-com:vml" xmlns:wp="http://schemas.openxmlformats.org/drawingml/2006/wordprocessingDrawing" xmlns:w10="urn:schemas-microsoft-com:office:word" xmlns:w="http://schemas.openxmlformats.org/wordprocessingml/2006/main" xmlns:wne="http://schemas.microsoft.com/office/word/2006/wordml">
+<w:ftr xmlns:wpc="http://schemas.microsoft.com/office/word/2010/wordprocessingCanvas" xmlns:mc="http://schemas.openxmlformats.org/markup-compatibility/2006" xmlns:o="urn:schemas-microsoft-com:office:office" xmlns:r="http://schemas.openxmlformats.org/officeDocument/2006/relationships" xmlns:m="http://schemas.openxmlformats.org/officeDocument/2006/math" xmlns:v="urn:schemas-microsoft-com:vml" xmlns:wp14="http://schemas.microsoft.com/office/word/2010/wordprocessingDrawing" xmlns:wp="http://schemas.openxmlformats.org/drawingml/2006/wordprocessingDrawing" xmlns:w10="urn:schemas-microsoft-com:office:word" xmlns:w="http://schemas.openxmlformats.org/wordprocessingml/2006/main" xmlns:w14="http://schemas.microsoft.com/office/word/2010/wordml" xmlns:w15="http://schemas.microsoft.com/office/word/2012/wordml" xmlns:wpg="http://schemas.microsoft.com/office/word/2010/wordprocessingGroup" xmlns:wpi="http://schemas.microsoft.com/office/word/2010/wordprocessingInk" xmlns:wne="http://schemas.microsoft.com/office/word/2006/wordml" xmlns:wps="http://schemas.microsoft.com/office/word/2010/wordprocessingShape" mc:Ignorable="w14 w15 wp14">
   <w:sdt>
     <w:sdtPr>
       <w:id w:val="24112139"/>
@@ -6652,20 +6455,34 @@
         <w:docPartUnique/>
       </w:docPartObj>
     </w:sdtPr>
+    <w:sdtEndPr/>
     <w:sdtContent>
       <w:p>
         <w:pPr>
           <w:pStyle w:val="Fuzeile"/>
           <w:jc w:val="right"/>
         </w:pPr>
-        <w:fldSimple w:instr=" PAGE   \* MERGEFORMAT ">
-          <w:r>
-            <w:rPr>
-              <w:noProof/>
-            </w:rPr>
-            <w:t>4</w:t>
-          </w:r>
-        </w:fldSimple>
+        <w:r>
+          <w:fldChar w:fldCharType="begin"/>
+        </w:r>
+        <w:r>
+          <w:instrText xml:space="preserve"> PAGE   \* MERGEFORMAT </w:instrText>
+        </w:r>
+        <w:r>
+          <w:fldChar w:fldCharType="separate"/>
+        </w:r>
+        <w:r>
+          <w:rPr>
+            <w:noProof/>
+          </w:rPr>
+          <w:t>7</w:t>
+        </w:r>
+        <w:r>
+          <w:rPr>
+            <w:noProof/>
+          </w:rPr>
+          <w:fldChar w:fldCharType="end"/>
+        </w:r>
       </w:p>
     </w:sdtContent>
   </w:sdt>
@@ -6678,7 +6495,7 @@
 </file>
 
 <file path=word/footnotes.xml><?xml version="1.0" encoding="utf-8"?>
-<w:footnotes xmlns:ve="http://schemas.openxmlformats.org/markup-compatibility/2006" xmlns:o="urn:schemas-microsoft-com:office:office" xmlns:r="http://schemas.openxmlformats.org/officeDocument/2006/relationships" xmlns:m="http://schemas.openxmlformats.org/officeDocument/2006/math" xmlns:v="urn:schemas-microsoft-com:vml" xmlns:wp="http://schemas.openxmlformats.org/drawingml/2006/wordprocessingDrawing" xmlns:w10="urn:schemas-microsoft-com:office:word" xmlns:w="http://schemas.openxmlformats.org/wordprocessingml/2006/main" xmlns:wne="http://schemas.microsoft.com/office/word/2006/wordml">
+<w:footnotes xmlns:wpc="http://schemas.microsoft.com/office/word/2010/wordprocessingCanvas" xmlns:mc="http://schemas.openxmlformats.org/markup-compatibility/2006" xmlns:o="urn:schemas-microsoft-com:office:office" xmlns:r="http://schemas.openxmlformats.org/officeDocument/2006/relationships" xmlns:m="http://schemas.openxmlformats.org/officeDocument/2006/math" xmlns:v="urn:schemas-microsoft-com:vml" xmlns:wp14="http://schemas.microsoft.com/office/word/2010/wordprocessingDrawing" xmlns:wp="http://schemas.openxmlformats.org/drawingml/2006/wordprocessingDrawing" xmlns:w10="urn:schemas-microsoft-com:office:word" xmlns:w="http://schemas.openxmlformats.org/wordprocessingml/2006/main" xmlns:w14="http://schemas.microsoft.com/office/word/2010/wordml" xmlns:w15="http://schemas.microsoft.com/office/word/2012/wordml" xmlns:wpg="http://schemas.microsoft.com/office/word/2010/wordprocessingGroup" xmlns:wpi="http://schemas.microsoft.com/office/word/2010/wordprocessingInk" xmlns:wne="http://schemas.microsoft.com/office/word/2006/wordml" xmlns:wps="http://schemas.microsoft.com/office/word/2010/wordprocessingShape" mc:Ignorable="w14 w15 wp14">
   <w:footnote w:type="separator" w:id="-1">
     <w:p>
       <w:pPr>
@@ -6703,7 +6520,7 @@
 </file>
 
 <file path=word/numbering.xml><?xml version="1.0" encoding="utf-8"?>
-<w:numbering xmlns:ve="http://schemas.openxmlformats.org/markup-compatibility/2006" xmlns:o="urn:schemas-microsoft-com:office:office" xmlns:r="http://schemas.openxmlformats.org/officeDocument/2006/relationships" xmlns:m="http://schemas.openxmlformats.org/officeDocument/2006/math" xmlns:v="urn:schemas-microsoft-com:vml" xmlns:wp="http://schemas.openxmlformats.org/drawingml/2006/wordprocessingDrawing" xmlns:w10="urn:schemas-microsoft-com:office:word" xmlns:w="http://schemas.openxmlformats.org/wordprocessingml/2006/main" xmlns:wne="http://schemas.microsoft.com/office/word/2006/wordml">
+<w:numbering xmlns:wpc="http://schemas.microsoft.com/office/word/2010/wordprocessingCanvas" xmlns:mc="http://schemas.openxmlformats.org/markup-compatibility/2006" xmlns:o="urn:schemas-microsoft-com:office:office" xmlns:r="http://schemas.openxmlformats.org/officeDocument/2006/relationships" xmlns:m="http://schemas.openxmlformats.org/officeDocument/2006/math" xmlns:v="urn:schemas-microsoft-com:vml" xmlns:wp14="http://schemas.microsoft.com/office/word/2010/wordprocessingDrawing" xmlns:wp="http://schemas.openxmlformats.org/drawingml/2006/wordprocessingDrawing" xmlns:w10="urn:schemas-microsoft-com:office:word" xmlns:w="http://schemas.openxmlformats.org/wordprocessingml/2006/main" xmlns:w14="http://schemas.microsoft.com/office/word/2010/wordml" xmlns:w15="http://schemas.microsoft.com/office/word/2012/wordml" xmlns:wpg="http://schemas.microsoft.com/office/word/2010/wordprocessingGroup" xmlns:wpi="http://schemas.microsoft.com/office/word/2010/wordprocessingInk" xmlns:wne="http://schemas.microsoft.com/office/word/2006/wordml" xmlns:wps="http://schemas.microsoft.com/office/word/2010/wordprocessingShape" mc:Ignorable="w14 w15 wp14">
   <w:abstractNum w:abstractNumId="0">
     <w:nsid w:val="02343F43"/>
     <w:multiLevelType w:val="hybridMultilevel"/>
@@ -7698,7 +7515,7 @@
 </file>
 
 <file path=word/styles.xml><?xml version="1.0" encoding="utf-8"?>
-<w:styles xmlns:r="http://schemas.openxmlformats.org/officeDocument/2006/relationships" xmlns:w="http://schemas.openxmlformats.org/wordprocessingml/2006/main">
+<w:styles xmlns:mc="http://schemas.openxmlformats.org/markup-compatibility/2006" xmlns:r="http://schemas.openxmlformats.org/officeDocument/2006/relationships" xmlns:w="http://schemas.openxmlformats.org/wordprocessingml/2006/main" xmlns:w14="http://schemas.microsoft.com/office/word/2010/wordml" xmlns:w15="http://schemas.microsoft.com/office/word/2012/wordml" mc:Ignorable="w14 w15">
   <w:docDefaults>
     <w:rPrDefault>
       <w:rPr>
@@ -7714,144 +7531,378 @@
       </w:pPr>
     </w:pPrDefault>
   </w:docDefaults>
-  <w:latentStyles w:defLockedState="0" w:defUIPriority="99" w:defSemiHidden="1" w:defUnhideWhenUsed="1" w:defQFormat="0" w:count="267">
-    <w:lsdException w:name="Normal" w:semiHidden="0" w:uiPriority="0" w:unhideWhenUsed="0" w:qFormat="1"/>
-    <w:lsdException w:name="heading 1" w:semiHidden="0" w:uiPriority="9" w:unhideWhenUsed="0" w:qFormat="1"/>
-    <w:lsdException w:name="heading 2" w:uiPriority="9" w:qFormat="1"/>
-    <w:lsdException w:name="heading 3" w:uiPriority="9" w:qFormat="1"/>
-    <w:lsdException w:name="heading 4" w:uiPriority="9" w:qFormat="1"/>
-    <w:lsdException w:name="heading 5" w:uiPriority="9" w:qFormat="1"/>
-    <w:lsdException w:name="heading 6" w:uiPriority="9" w:qFormat="1"/>
-    <w:lsdException w:name="heading 7" w:uiPriority="9" w:qFormat="1"/>
-    <w:lsdException w:name="heading 8" w:uiPriority="9" w:qFormat="1"/>
-    <w:lsdException w:name="heading 9" w:uiPriority="9" w:qFormat="1"/>
-    <w:lsdException w:name="toc 1" w:uiPriority="39"/>
-    <w:lsdException w:name="toc 2" w:uiPriority="39"/>
-    <w:lsdException w:name="toc 3" w:uiPriority="39"/>
-    <w:lsdException w:name="toc 4" w:uiPriority="39"/>
-    <w:lsdException w:name="toc 5" w:uiPriority="39"/>
-    <w:lsdException w:name="toc 6" w:uiPriority="39"/>
-    <w:lsdException w:name="toc 7" w:uiPriority="39"/>
-    <w:lsdException w:name="toc 8" w:uiPriority="39"/>
-    <w:lsdException w:name="toc 9" w:uiPriority="39"/>
-    <w:lsdException w:name="caption" w:uiPriority="35" w:qFormat="1"/>
-    <w:lsdException w:name="Title" w:semiHidden="0" w:uiPriority="10" w:unhideWhenUsed="0" w:qFormat="1"/>
-    <w:lsdException w:name="Default Paragraph Font" w:uiPriority="1"/>
-    <w:lsdException w:name="Subtitle" w:semiHidden="0" w:uiPriority="11" w:unhideWhenUsed="0" w:qFormat="1"/>
-    <w:lsdException w:name="Strong" w:semiHidden="0" w:uiPriority="22" w:unhideWhenUsed="0" w:qFormat="1"/>
-    <w:lsdException w:name="Emphasis" w:semiHidden="0" w:uiPriority="20" w:unhideWhenUsed="0" w:qFormat="1"/>
-    <w:lsdException w:name="Table Grid" w:semiHidden="0" w:uiPriority="59" w:unhideWhenUsed="0"/>
-    <w:lsdException w:name="Placeholder Text" w:unhideWhenUsed="0"/>
-    <w:lsdException w:name="No Spacing" w:semiHidden="0" w:uiPriority="1" w:unhideWhenUsed="0" w:qFormat="1"/>
-    <w:lsdException w:name="Light Shading" w:semiHidden="0" w:uiPriority="60" w:unhideWhenUsed="0"/>
-    <w:lsdException w:name="Light List" w:semiHidden="0" w:uiPriority="61" w:unhideWhenUsed="0"/>
-    <w:lsdException w:name="Light Grid" w:semiHidden="0" w:uiPriority="62" w:unhideWhenUsed="0"/>
-    <w:lsdException w:name="Medium Shading 1" w:semiHidden="0" w:uiPriority="63" w:unhideWhenUsed="0"/>
-    <w:lsdException w:name="Medium Shading 2" w:semiHidden="0" w:uiPriority="64" w:unhideWhenUsed="0"/>
-    <w:lsdException w:name="Medium List 1" w:semiHidden="0" w:uiPriority="65" w:unhideWhenUsed="0"/>
-    <w:lsdException w:name="Medium List 2" w:semiHidden="0" w:uiPriority="66" w:unhideWhenUsed="0"/>
-    <w:lsdException w:name="Medium Grid 1" w:semiHidden="0" w:uiPriority="67" w:unhideWhenUsed="0"/>
-    <w:lsdException w:name="Medium Grid 2" w:semiHidden="0" w:uiPriority="68" w:unhideWhenUsed="0"/>
-    <w:lsdException w:name="Medium Grid 3" w:semiHidden="0" w:uiPriority="69" w:unhideWhenUsed="0"/>
-    <w:lsdException w:name="Dark List" w:semiHidden="0" w:uiPriority="70" w:unhideWhenUsed="0"/>
-    <w:lsdException w:name="Colorful Shading" w:semiHidden="0" w:uiPriority="71" w:unhideWhenUsed="0"/>
-    <w:lsdException w:name="Colorful List" w:semiHidden="0" w:uiPriority="72" w:unhideWhenUsed="0"/>
-    <w:lsdException w:name="Colorful Grid" w:semiHidden="0" w:uiPriority="73" w:unhideWhenUsed="0"/>
-    <w:lsdException w:name="Light Shading Accent 1" w:semiHidden="0" w:uiPriority="60" w:unhideWhenUsed="0"/>
-    <w:lsdException w:name="Light List Accent 1" w:semiHidden="0" w:uiPriority="61" w:unhideWhenUsed="0"/>
-    <w:lsdException w:name="Light Grid Accent 1" w:semiHidden="0" w:uiPriority="62" w:unhideWhenUsed="0"/>
-    <w:lsdException w:name="Medium Shading 1 Accent 1" w:semiHidden="0" w:uiPriority="63" w:unhideWhenUsed="0"/>
-    <w:lsdException w:name="Medium Shading 2 Accent 1" w:semiHidden="0" w:uiPriority="64" w:unhideWhenUsed="0"/>
-    <w:lsdException w:name="Medium List 1 Accent 1" w:semiHidden="0" w:uiPriority="65" w:unhideWhenUsed="0"/>
-    <w:lsdException w:name="Revision" w:unhideWhenUsed="0"/>
-    <w:lsdException w:name="List Paragraph" w:semiHidden="0" w:uiPriority="34" w:unhideWhenUsed="0" w:qFormat="1"/>
-    <w:lsdException w:name="Quote" w:semiHidden="0" w:uiPriority="29" w:unhideWhenUsed="0" w:qFormat="1"/>
-    <w:lsdException w:name="Intense Quote" w:semiHidden="0" w:uiPriority="30" w:unhideWhenUsed="0" w:qFormat="1"/>
-    <w:lsdException w:name="Medium List 2 Accent 1" w:semiHidden="0" w:uiPriority="66" w:unhideWhenUsed="0"/>
-    <w:lsdException w:name="Medium Grid 1 Accent 1" w:semiHidden="0" w:uiPriority="67" w:unhideWhenUsed="0"/>
-    <w:lsdException w:name="Medium Grid 2 Accent 1" w:semiHidden="0" w:uiPriority="68" w:unhideWhenUsed="0"/>
-    <w:lsdException w:name="Medium Grid 3 Accent 1" w:semiHidden="0" w:uiPriority="69" w:unhideWhenUsed="0"/>
-    <w:lsdException w:name="Dark List Accent 1" w:semiHidden="0" w:uiPriority="70" w:unhideWhenUsed="0"/>
-    <w:lsdException w:name="Colorful Shading Accent 1" w:semiHidden="0" w:uiPriority="71" w:unhideWhenUsed="0"/>
-    <w:lsdException w:name="Colorful List Accent 1" w:semiHidden="0" w:uiPriority="72" w:unhideWhenUsed="0"/>
-    <w:lsdException w:name="Colorful Grid Accent 1" w:semiHidden="0" w:uiPriority="73" w:unhideWhenUsed="0"/>
-    <w:lsdException w:name="Light Shading Accent 2" w:semiHidden="0" w:uiPriority="60" w:unhideWhenUsed="0"/>
-    <w:lsdException w:name="Light List Accent 2" w:semiHidden="0" w:uiPriority="61" w:unhideWhenUsed="0"/>
-    <w:lsdException w:name="Light Grid Accent 2" w:semiHidden="0" w:uiPriority="62" w:unhideWhenUsed="0"/>
-    <w:lsdException w:name="Medium Shading 1 Accent 2" w:semiHidden="0" w:uiPriority="63" w:unhideWhenUsed="0"/>
-    <w:lsdException w:name="Medium Shading 2 Accent 2" w:semiHidden="0" w:uiPriority="64" w:unhideWhenUsed="0"/>
-    <w:lsdException w:name="Medium List 1 Accent 2" w:semiHidden="0" w:uiPriority="65" w:unhideWhenUsed="0"/>
-    <w:lsdException w:name="Medium List 2 Accent 2" w:semiHidden="0" w:uiPriority="66" w:unhideWhenUsed="0"/>
-    <w:lsdException w:name="Medium Grid 1 Accent 2" w:semiHidden="0" w:uiPriority="67" w:unhideWhenUsed="0"/>
-    <w:lsdException w:name="Medium Grid 2 Accent 2" w:semiHidden="0" w:uiPriority="68" w:unhideWhenUsed="0"/>
-    <w:lsdException w:name="Medium Grid 3 Accent 2" w:semiHidden="0" w:uiPriority="69" w:unhideWhenUsed="0"/>
-    <w:lsdException w:name="Dark List Accent 2" w:semiHidden="0" w:uiPriority="70" w:unhideWhenUsed="0"/>
-    <w:lsdException w:name="Colorful Shading Accent 2" w:semiHidden="0" w:uiPriority="71" w:unhideWhenUsed="0"/>
-    <w:lsdException w:name="Colorful List Accent 2" w:semiHidden="0" w:uiPriority="72" w:unhideWhenUsed="0"/>
-    <w:lsdException w:name="Colorful Grid Accent 2" w:semiHidden="0" w:uiPriority="73" w:unhideWhenUsed="0"/>
-    <w:lsdException w:name="Light Shading Accent 3" w:semiHidden="0" w:uiPriority="60" w:unhideWhenUsed="0"/>
-    <w:lsdException w:name="Light List Accent 3" w:semiHidden="0" w:uiPriority="61" w:unhideWhenUsed="0"/>
-    <w:lsdException w:name="Light Grid Accent 3" w:semiHidden="0" w:uiPriority="62" w:unhideWhenUsed="0"/>
-    <w:lsdException w:name="Medium Shading 1 Accent 3" w:semiHidden="0" w:uiPriority="63" w:unhideWhenUsed="0"/>
-    <w:lsdException w:name="Medium Shading 2 Accent 3" w:semiHidden="0" w:uiPriority="64" w:unhideWhenUsed="0"/>
-    <w:lsdException w:name="Medium List 1 Accent 3" w:semiHidden="0" w:uiPriority="65" w:unhideWhenUsed="0"/>
-    <w:lsdException w:name="Medium List 2 Accent 3" w:semiHidden="0" w:uiPriority="66" w:unhideWhenUsed="0"/>
-    <w:lsdException w:name="Medium Grid 1 Accent 3" w:semiHidden="0" w:uiPriority="67" w:unhideWhenUsed="0"/>
-    <w:lsdException w:name="Medium Grid 2 Accent 3" w:semiHidden="0" w:uiPriority="68" w:unhideWhenUsed="0"/>
-    <w:lsdException w:name="Medium Grid 3 Accent 3" w:semiHidden="0" w:uiPriority="69" w:unhideWhenUsed="0"/>
-    <w:lsdException w:name="Dark List Accent 3" w:semiHidden="0" w:uiPriority="70" w:unhideWhenUsed="0"/>
-    <w:lsdException w:name="Colorful Shading Accent 3" w:semiHidden="0" w:uiPriority="71" w:unhideWhenUsed="0"/>
-    <w:lsdException w:name="Colorful List Accent 3" w:semiHidden="0" w:uiPriority="72" w:unhideWhenUsed="0"/>
-    <w:lsdException w:name="Colorful Grid Accent 3" w:semiHidden="0" w:uiPriority="73" w:unhideWhenUsed="0"/>
-    <w:lsdException w:name="Light Shading Accent 4" w:semiHidden="0" w:uiPriority="60" w:unhideWhenUsed="0"/>
-    <w:lsdException w:name="Light List Accent 4" w:semiHidden="0" w:uiPriority="61" w:unhideWhenUsed="0"/>
-    <w:lsdException w:name="Light Grid Accent 4" w:semiHidden="0" w:uiPriority="62" w:unhideWhenUsed="0"/>
-    <w:lsdException w:name="Medium Shading 1 Accent 4" w:semiHidden="0" w:uiPriority="63" w:unhideWhenUsed="0"/>
-    <w:lsdException w:name="Medium Shading 2 Accent 4" w:semiHidden="0" w:uiPriority="64" w:unhideWhenUsed="0"/>
-    <w:lsdException w:name="Medium List 1 Accent 4" w:semiHidden="0" w:uiPriority="65" w:unhideWhenUsed="0"/>
-    <w:lsdException w:name="Medium List 2 Accent 4" w:semiHidden="0" w:uiPriority="66" w:unhideWhenUsed="0"/>
-    <w:lsdException w:name="Medium Grid 1 Accent 4" w:semiHidden="0" w:uiPriority="67" w:unhideWhenUsed="0"/>
-    <w:lsdException w:name="Medium Grid 2 Accent 4" w:semiHidden="0" w:uiPriority="68" w:unhideWhenUsed="0"/>
-    <w:lsdException w:name="Medium Grid 3 Accent 4" w:semiHidden="0" w:uiPriority="69" w:unhideWhenUsed="0"/>
-    <w:lsdException w:name="Dark List Accent 4" w:semiHidden="0" w:uiPriority="70" w:unhideWhenUsed="0"/>
-    <w:lsdException w:name="Colorful Shading Accent 4" w:semiHidden="0" w:uiPriority="71" w:unhideWhenUsed="0"/>
-    <w:lsdException w:name="Colorful List Accent 4" w:semiHidden="0" w:uiPriority="72" w:unhideWhenUsed="0"/>
-    <w:lsdException w:name="Colorful Grid Accent 4" w:semiHidden="0" w:uiPriority="73" w:unhideWhenUsed="0"/>
-    <w:lsdException w:name="Light Shading Accent 5" w:semiHidden="0" w:uiPriority="60" w:unhideWhenUsed="0"/>
-    <w:lsdException w:name="Light List Accent 5" w:semiHidden="0" w:uiPriority="61" w:unhideWhenUsed="0"/>
-    <w:lsdException w:name="Light Grid Accent 5" w:semiHidden="0" w:uiPriority="62" w:unhideWhenUsed="0"/>
-    <w:lsdException w:name="Medium Shading 1 Accent 5" w:semiHidden="0" w:uiPriority="63" w:unhideWhenUsed="0"/>
-    <w:lsdException w:name="Medium Shading 2 Accent 5" w:semiHidden="0" w:uiPriority="64" w:unhideWhenUsed="0"/>
-    <w:lsdException w:name="Medium List 1 Accent 5" w:semiHidden="0" w:uiPriority="65" w:unhideWhenUsed="0"/>
-    <w:lsdException w:name="Medium List 2 Accent 5" w:semiHidden="0" w:uiPriority="66" w:unhideWhenUsed="0"/>
-    <w:lsdException w:name="Medium Grid 1 Accent 5" w:semiHidden="0" w:uiPriority="67" w:unhideWhenUsed="0"/>
-    <w:lsdException w:name="Medium Grid 2 Accent 5" w:semiHidden="0" w:uiPriority="68" w:unhideWhenUsed="0"/>
-    <w:lsdException w:name="Medium Grid 3 Accent 5" w:semiHidden="0" w:uiPriority="69" w:unhideWhenUsed="0"/>
-    <w:lsdException w:name="Dark List Accent 5" w:semiHidden="0" w:uiPriority="70" w:unhideWhenUsed="0"/>
-    <w:lsdException w:name="Colorful Shading Accent 5" w:semiHidden="0" w:uiPriority="71" w:unhideWhenUsed="0"/>
-    <w:lsdException w:name="Colorful List Accent 5" w:semiHidden="0" w:uiPriority="72" w:unhideWhenUsed="0"/>
-    <w:lsdException w:name="Colorful Grid Accent 5" w:semiHidden="0" w:uiPriority="73" w:unhideWhenUsed="0"/>
-    <w:lsdException w:name="Light Shading Accent 6" w:semiHidden="0" w:uiPriority="60" w:unhideWhenUsed="0"/>
-    <w:lsdException w:name="Light List Accent 6" w:semiHidden="0" w:uiPriority="61" w:unhideWhenUsed="0"/>
-    <w:lsdException w:name="Light Grid Accent 6" w:semiHidden="0" w:uiPriority="62" w:unhideWhenUsed="0"/>
-    <w:lsdException w:name="Medium Shading 1 Accent 6" w:semiHidden="0" w:uiPriority="63" w:unhideWhenUsed="0"/>
-    <w:lsdException w:name="Medium Shading 2 Accent 6" w:semiHidden="0" w:uiPriority="64" w:unhideWhenUsed="0"/>
-    <w:lsdException w:name="Medium List 1 Accent 6" w:semiHidden="0" w:uiPriority="65" w:unhideWhenUsed="0"/>
-    <w:lsdException w:name="Medium List 2 Accent 6" w:semiHidden="0" w:uiPriority="66" w:unhideWhenUsed="0"/>
-    <w:lsdException w:name="Medium Grid 1 Accent 6" w:semiHidden="0" w:uiPriority="67" w:unhideWhenUsed="0"/>
-    <w:lsdException w:name="Medium Grid 2 Accent 6" w:semiHidden="0" w:uiPriority="68" w:unhideWhenUsed="0"/>
-    <w:lsdException w:name="Medium Grid 3 Accent 6" w:semiHidden="0" w:uiPriority="69" w:unhideWhenUsed="0"/>
-    <w:lsdException w:name="Dark List Accent 6" w:semiHidden="0" w:uiPriority="70" w:unhideWhenUsed="0"/>
-    <w:lsdException w:name="Colorful Shading Accent 6" w:semiHidden="0" w:uiPriority="71" w:unhideWhenUsed="0"/>
-    <w:lsdException w:name="Colorful List Accent 6" w:semiHidden="0" w:uiPriority="72" w:unhideWhenUsed="0"/>
-    <w:lsdException w:name="Colorful Grid Accent 6" w:semiHidden="0" w:uiPriority="73" w:unhideWhenUsed="0"/>
-    <w:lsdException w:name="Subtle Emphasis" w:semiHidden="0" w:uiPriority="19" w:unhideWhenUsed="0" w:qFormat="1"/>
-    <w:lsdException w:name="Intense Emphasis" w:semiHidden="0" w:uiPriority="21" w:unhideWhenUsed="0" w:qFormat="1"/>
-    <w:lsdException w:name="Subtle Reference" w:semiHidden="0" w:uiPriority="31" w:unhideWhenUsed="0" w:qFormat="1"/>
-    <w:lsdException w:name="Intense Reference" w:semiHidden="0" w:uiPriority="32" w:unhideWhenUsed="0" w:qFormat="1"/>
-    <w:lsdException w:name="Book Title" w:semiHidden="0" w:uiPriority="33" w:unhideWhenUsed="0" w:qFormat="1"/>
-    <w:lsdException w:name="Bibliography" w:uiPriority="37"/>
-    <w:lsdException w:name="TOC Heading" w:uiPriority="39" w:qFormat="1"/>
+  <w:latentStyles w:defLockedState="0" w:defUIPriority="99" w:defSemiHidden="0" w:defUnhideWhenUsed="0" w:defQFormat="0" w:count="371">
+    <w:lsdException w:name="Normal" w:uiPriority="0" w:qFormat="1"/>
+    <w:lsdException w:name="heading 1" w:uiPriority="9" w:qFormat="1"/>
+    <w:lsdException w:name="heading 2" w:semiHidden="1" w:uiPriority="9" w:unhideWhenUsed="1" w:qFormat="1"/>
+    <w:lsdException w:name="heading 3" w:semiHidden="1" w:uiPriority="9" w:unhideWhenUsed="1" w:qFormat="1"/>
+    <w:lsdException w:name="heading 4" w:semiHidden="1" w:uiPriority="9" w:unhideWhenUsed="1" w:qFormat="1"/>
+    <w:lsdException w:name="heading 5" w:semiHidden="1" w:uiPriority="9" w:unhideWhenUsed="1" w:qFormat="1"/>
+    <w:lsdException w:name="heading 6" w:semiHidden="1" w:uiPriority="9" w:unhideWhenUsed="1" w:qFormat="1"/>
+    <w:lsdException w:name="heading 7" w:semiHidden="1" w:uiPriority="9" w:unhideWhenUsed="1" w:qFormat="1"/>
+    <w:lsdException w:name="heading 8" w:semiHidden="1" w:uiPriority="9" w:unhideWhenUsed="1" w:qFormat="1"/>
+    <w:lsdException w:name="heading 9" w:semiHidden="1" w:uiPriority="9" w:unhideWhenUsed="1" w:qFormat="1"/>
+    <w:lsdException w:name="index 1" w:semiHidden="1" w:unhideWhenUsed="1"/>
+    <w:lsdException w:name="index 2" w:semiHidden="1" w:unhideWhenUsed="1"/>
+    <w:lsdException w:name="index 3" w:semiHidden="1" w:unhideWhenUsed="1"/>
+    <w:lsdException w:name="index 4" w:semiHidden="1" w:unhideWhenUsed="1"/>
+    <w:lsdException w:name="index 5" w:semiHidden="1" w:unhideWhenUsed="1"/>
+    <w:lsdException w:name="index 6" w:semiHidden="1" w:unhideWhenUsed="1"/>
+    <w:lsdException w:name="index 7" w:semiHidden="1" w:unhideWhenUsed="1"/>
+    <w:lsdException w:name="index 8" w:semiHidden="1" w:unhideWhenUsed="1"/>
+    <w:lsdException w:name="index 9" w:semiHidden="1" w:unhideWhenUsed="1"/>
+    <w:lsdException w:name="toc 1" w:semiHidden="1" w:uiPriority="39" w:unhideWhenUsed="1"/>
+    <w:lsdException w:name="toc 2" w:semiHidden="1" w:uiPriority="39" w:unhideWhenUsed="1"/>
+    <w:lsdException w:name="toc 3" w:semiHidden="1" w:uiPriority="39" w:unhideWhenUsed="1"/>
+    <w:lsdException w:name="toc 4" w:semiHidden="1" w:uiPriority="39" w:unhideWhenUsed="1"/>
+    <w:lsdException w:name="toc 5" w:semiHidden="1" w:uiPriority="39" w:unhideWhenUsed="1"/>
+    <w:lsdException w:name="toc 6" w:semiHidden="1" w:uiPriority="39" w:unhideWhenUsed="1"/>
+    <w:lsdException w:name="toc 7" w:semiHidden="1" w:uiPriority="39" w:unhideWhenUsed="1"/>
+    <w:lsdException w:name="toc 8" w:semiHidden="1" w:uiPriority="39" w:unhideWhenUsed="1"/>
+    <w:lsdException w:name="toc 9" w:semiHidden="1" w:uiPriority="39" w:unhideWhenUsed="1"/>
+    <w:lsdException w:name="Normal Indent" w:semiHidden="1" w:unhideWhenUsed="1"/>
+    <w:lsdException w:name="footnote text" w:semiHidden="1" w:unhideWhenUsed="1"/>
+    <w:lsdException w:name="annotation text" w:semiHidden="1" w:unhideWhenUsed="1"/>
+    <w:lsdException w:name="header" w:semiHidden="1" w:unhideWhenUsed="1"/>
+    <w:lsdException w:name="footer" w:semiHidden="1" w:unhideWhenUsed="1"/>
+    <w:lsdException w:name="index heading" w:semiHidden="1" w:unhideWhenUsed="1"/>
+    <w:lsdException w:name="caption" w:semiHidden="1" w:uiPriority="35" w:unhideWhenUsed="1" w:qFormat="1"/>
+    <w:lsdException w:name="table of figures" w:semiHidden="1" w:unhideWhenUsed="1"/>
+    <w:lsdException w:name="envelope address" w:semiHidden="1" w:unhideWhenUsed="1"/>
+    <w:lsdException w:name="envelope return" w:semiHidden="1" w:unhideWhenUsed="1"/>
+    <w:lsdException w:name="footnote reference" w:semiHidden="1" w:unhideWhenUsed="1"/>
+    <w:lsdException w:name="annotation reference" w:semiHidden="1" w:unhideWhenUsed="1"/>
+    <w:lsdException w:name="line number" w:semiHidden="1" w:unhideWhenUsed="1"/>
+    <w:lsdException w:name="page number" w:semiHidden="1" w:unhideWhenUsed="1"/>
+    <w:lsdException w:name="endnote reference" w:semiHidden="1" w:unhideWhenUsed="1"/>
+    <w:lsdException w:name="endnote text" w:semiHidden="1" w:unhideWhenUsed="1"/>
+    <w:lsdException w:name="table of authorities" w:semiHidden="1" w:unhideWhenUsed="1"/>
+    <w:lsdException w:name="macro" w:semiHidden="1" w:unhideWhenUsed="1"/>
+    <w:lsdException w:name="toa heading" w:semiHidden="1" w:unhideWhenUsed="1"/>
+    <w:lsdException w:name="List" w:semiHidden="1" w:unhideWhenUsed="1"/>
+    <w:lsdException w:name="List Bullet" w:semiHidden="1" w:unhideWhenUsed="1"/>
+    <w:lsdException w:name="List Number" w:semiHidden="1" w:unhideWhenUsed="1"/>
+    <w:lsdException w:name="List 2" w:semiHidden="1" w:unhideWhenUsed="1"/>
+    <w:lsdException w:name="List 3" w:semiHidden="1" w:unhideWhenUsed="1"/>
+    <w:lsdException w:name="List 4" w:semiHidden="1" w:unhideWhenUsed="1"/>
+    <w:lsdException w:name="List 5" w:semiHidden="1" w:unhideWhenUsed="1"/>
+    <w:lsdException w:name="List Bullet 2" w:semiHidden="1" w:unhideWhenUsed="1"/>
+    <w:lsdException w:name="List Bullet 3" w:semiHidden="1" w:unhideWhenUsed="1"/>
+    <w:lsdException w:name="List Bullet 4" w:semiHidden="1" w:unhideWhenUsed="1"/>
+    <w:lsdException w:name="List Bullet 5" w:semiHidden="1" w:unhideWhenUsed="1"/>
+    <w:lsdException w:name="List Number 2" w:semiHidden="1" w:unhideWhenUsed="1"/>
+    <w:lsdException w:name="List Number 3" w:semiHidden="1" w:unhideWhenUsed="1"/>
+    <w:lsdException w:name="List Number 4" w:semiHidden="1" w:unhideWhenUsed="1"/>
+    <w:lsdException w:name="List Number 5" w:semiHidden="1" w:unhideWhenUsed="1"/>
+    <w:lsdException w:name="Title" w:uiPriority="10" w:qFormat="1"/>
+    <w:lsdException w:name="Closing" w:semiHidden="1" w:unhideWhenUsed="1"/>
+    <w:lsdException w:name="Signature" w:semiHidden="1" w:unhideWhenUsed="1"/>
+    <w:lsdException w:name="Default Paragraph Font" w:semiHidden="1" w:uiPriority="1" w:unhideWhenUsed="1"/>
+    <w:lsdException w:name="Body Text" w:semiHidden="1" w:unhideWhenUsed="1"/>
+    <w:lsdException w:name="Body Text Indent" w:semiHidden="1" w:unhideWhenUsed="1"/>
+    <w:lsdException w:name="List Continue" w:semiHidden="1" w:unhideWhenUsed="1"/>
+    <w:lsdException w:name="List Continue 2" w:semiHidden="1" w:unhideWhenUsed="1"/>
+    <w:lsdException w:name="List Continue 3" w:semiHidden="1" w:unhideWhenUsed="1"/>
+    <w:lsdException w:name="List Continue 4" w:semiHidden="1" w:unhideWhenUsed="1"/>
+    <w:lsdException w:name="List Continue 5" w:semiHidden="1" w:unhideWhenUsed="1"/>
+    <w:lsdException w:name="Message Header" w:semiHidden="1" w:unhideWhenUsed="1"/>
+    <w:lsdException w:name="Subtitle" w:uiPriority="11" w:qFormat="1"/>
+    <w:lsdException w:name="Salutation" w:semiHidden="1" w:unhideWhenUsed="1"/>
+    <w:lsdException w:name="Date" w:semiHidden="1" w:unhideWhenUsed="1"/>
+    <w:lsdException w:name="Body Text First Indent" w:semiHidden="1" w:unhideWhenUsed="1"/>
+    <w:lsdException w:name="Body Text First Indent 2" w:semiHidden="1" w:unhideWhenUsed="1"/>
+    <w:lsdException w:name="Note Heading" w:semiHidden="1" w:unhideWhenUsed="1"/>
+    <w:lsdException w:name="Body Text 2" w:semiHidden="1" w:unhideWhenUsed="1"/>
+    <w:lsdException w:name="Body Text 3" w:semiHidden="1" w:unhideWhenUsed="1"/>
+    <w:lsdException w:name="Body Text Indent 2" w:semiHidden="1" w:unhideWhenUsed="1"/>
+    <w:lsdException w:name="Body Text Indent 3" w:semiHidden="1" w:unhideWhenUsed="1"/>
+    <w:lsdException w:name="Block Text" w:semiHidden="1" w:unhideWhenUsed="1"/>
+    <w:lsdException w:name="Hyperlink" w:semiHidden="1" w:unhideWhenUsed="1"/>
+    <w:lsdException w:name="FollowedHyperlink" w:semiHidden="1" w:unhideWhenUsed="1"/>
+    <w:lsdException w:name="Strong" w:uiPriority="22" w:qFormat="1"/>
+    <w:lsdException w:name="Emphasis" w:uiPriority="20" w:qFormat="1"/>
+    <w:lsdException w:name="Document Map" w:semiHidden="1" w:unhideWhenUsed="1"/>
+    <w:lsdException w:name="Plain Text" w:semiHidden="1" w:unhideWhenUsed="1"/>
+    <w:lsdException w:name="E-mail Signature" w:semiHidden="1" w:unhideWhenUsed="1"/>
+    <w:lsdException w:name="HTML Top of Form" w:semiHidden="1" w:unhideWhenUsed="1"/>
+    <w:lsdException w:name="HTML Bottom of Form" w:semiHidden="1" w:unhideWhenUsed="1"/>
+    <w:lsdException w:name="Normal (Web)" w:semiHidden="1" w:unhideWhenUsed="1"/>
+    <w:lsdException w:name="HTML Acronym" w:semiHidden="1" w:unhideWhenUsed="1"/>
+    <w:lsdException w:name="HTML Address" w:semiHidden="1" w:unhideWhenUsed="1"/>
+    <w:lsdException w:name="HTML Cite" w:semiHidden="1" w:unhideWhenUsed="1"/>
+    <w:lsdException w:name="HTML Code" w:semiHidden="1" w:unhideWhenUsed="1"/>
+    <w:lsdException w:name="HTML Definition" w:semiHidden="1" w:unhideWhenUsed="1"/>
+    <w:lsdException w:name="HTML Keyboard" w:semiHidden="1" w:unhideWhenUsed="1"/>
+    <w:lsdException w:name="HTML Preformatted" w:semiHidden="1" w:unhideWhenUsed="1"/>
+    <w:lsdException w:name="HTML Sample" w:semiHidden="1" w:unhideWhenUsed="1"/>
+    <w:lsdException w:name="HTML Typewriter" w:semiHidden="1" w:unhideWhenUsed="1"/>
+    <w:lsdException w:name="HTML Variable" w:semiHidden="1" w:unhideWhenUsed="1"/>
+    <w:lsdException w:name="Normal Table" w:semiHidden="1" w:unhideWhenUsed="1"/>
+    <w:lsdException w:name="annotation subject" w:semiHidden="1" w:unhideWhenUsed="1"/>
+    <w:lsdException w:name="No List" w:semiHidden="1" w:unhideWhenUsed="1"/>
+    <w:lsdException w:name="Outline List 1" w:semiHidden="1" w:unhideWhenUsed="1"/>
+    <w:lsdException w:name="Outline List 2" w:semiHidden="1" w:unhideWhenUsed="1"/>
+    <w:lsdException w:name="Outline List 3" w:semiHidden="1" w:unhideWhenUsed="1"/>
+    <w:lsdException w:name="Table Simple 1" w:semiHidden="1" w:unhideWhenUsed="1"/>
+    <w:lsdException w:name="Table Simple 2" w:semiHidden="1" w:unhideWhenUsed="1"/>
+    <w:lsdException w:name="Table Simple 3" w:semiHidden="1" w:unhideWhenUsed="1"/>
+    <w:lsdException w:name="Table Classic 1" w:semiHidden="1" w:unhideWhenUsed="1"/>
+    <w:lsdException w:name="Table Classic 2" w:semiHidden="1" w:unhideWhenUsed="1"/>
+    <w:lsdException w:name="Table Classic 3" w:semiHidden="1" w:unhideWhenUsed="1"/>
+    <w:lsdException w:name="Table Classic 4" w:semiHidden="1" w:unhideWhenUsed="1"/>
+    <w:lsdException w:name="Table Colorful 1" w:semiHidden="1" w:unhideWhenUsed="1"/>
+    <w:lsdException w:name="Table Colorful 2" w:semiHidden="1" w:unhideWhenUsed="1"/>
+    <w:lsdException w:name="Table Colorful 3" w:semiHidden="1" w:unhideWhenUsed="1"/>
+    <w:lsdException w:name="Table Columns 1" w:semiHidden="1" w:unhideWhenUsed="1"/>
+    <w:lsdException w:name="Table Columns 2" w:semiHidden="1" w:unhideWhenUsed="1"/>
+    <w:lsdException w:name="Table Columns 3" w:semiHidden="1" w:unhideWhenUsed="1"/>
+    <w:lsdException w:name="Table Columns 4" w:semiHidden="1" w:unhideWhenUsed="1"/>
+    <w:lsdException w:name="Table Columns 5" w:semiHidden="1" w:unhideWhenUsed="1"/>
+    <w:lsdException w:name="Table Grid 1" w:semiHidden="1" w:unhideWhenUsed="1"/>
+    <w:lsdException w:name="Table Grid 2" w:semiHidden="1" w:unhideWhenUsed="1"/>
+    <w:lsdException w:name="Table Grid 3" w:semiHidden="1" w:unhideWhenUsed="1"/>
+    <w:lsdException w:name="Table Grid 4" w:semiHidden="1" w:unhideWhenUsed="1"/>
+    <w:lsdException w:name="Table Grid 5" w:semiHidden="1" w:unhideWhenUsed="1"/>
+    <w:lsdException w:name="Table Grid 6" w:semiHidden="1" w:unhideWhenUsed="1"/>
+    <w:lsdException w:name="Table Grid 7" w:semiHidden="1" w:unhideWhenUsed="1"/>
+    <w:lsdException w:name="Table Grid 8" w:semiHidden="1" w:unhideWhenUsed="1"/>
+    <w:lsdException w:name="Table List 1" w:semiHidden="1" w:unhideWhenUsed="1"/>
+    <w:lsdException w:name="Table List 2" w:semiHidden="1" w:unhideWhenUsed="1"/>
+    <w:lsdException w:name="Table List 3" w:semiHidden="1" w:unhideWhenUsed="1"/>
+    <w:lsdException w:name="Table List 4" w:semiHidden="1" w:unhideWhenUsed="1"/>
+    <w:lsdException w:name="Table List 5" w:semiHidden="1" w:unhideWhenUsed="1"/>
+    <w:lsdException w:name="Table List 6" w:semiHidden="1" w:unhideWhenUsed="1"/>
+    <w:lsdException w:name="Table List 7" w:semiHidden="1" w:unhideWhenUsed="1"/>
+    <w:lsdException w:name="Table List 8" w:semiHidden="1" w:unhideWhenUsed="1"/>
+    <w:lsdException w:name="Table 3D effects 1" w:semiHidden="1" w:unhideWhenUsed="1"/>
+    <w:lsdException w:name="Table 3D effects 2" w:semiHidden="1" w:unhideWhenUsed="1"/>
+    <w:lsdException w:name="Table 3D effects 3" w:semiHidden="1" w:unhideWhenUsed="1"/>
+    <w:lsdException w:name="Table Contemporary" w:semiHidden="1" w:unhideWhenUsed="1"/>
+    <w:lsdException w:name="Table Elegant" w:semiHidden="1" w:unhideWhenUsed="1"/>
+    <w:lsdException w:name="Table Professional" w:semiHidden="1" w:unhideWhenUsed="1"/>
+    <w:lsdException w:name="Table Subtle 1" w:semiHidden="1" w:unhideWhenUsed="1"/>
+    <w:lsdException w:name="Table Subtle 2" w:semiHidden="1" w:unhideWhenUsed="1"/>
+    <w:lsdException w:name="Table Web 1" w:semiHidden="1" w:unhideWhenUsed="1"/>
+    <w:lsdException w:name="Table Web 2" w:semiHidden="1" w:unhideWhenUsed="1"/>
+    <w:lsdException w:name="Table Web 3" w:semiHidden="1" w:unhideWhenUsed="1"/>
+    <w:lsdException w:name="Balloon Text" w:semiHidden="1" w:unhideWhenUsed="1"/>
+    <w:lsdException w:name="Table Grid" w:uiPriority="59"/>
+    <w:lsdException w:name="Table Theme" w:semiHidden="1" w:unhideWhenUsed="1"/>
+    <w:lsdException w:name="Placeholder Text" w:semiHidden="1"/>
+    <w:lsdException w:name="No Spacing" w:uiPriority="1" w:qFormat="1"/>
+    <w:lsdException w:name="Light Shading" w:uiPriority="60"/>
+    <w:lsdException w:name="Light List" w:uiPriority="61"/>
+    <w:lsdException w:name="Light Grid" w:uiPriority="62"/>
+    <w:lsdException w:name="Medium Shading 1" w:uiPriority="63"/>
+    <w:lsdException w:name="Medium Shading 2" w:uiPriority="64"/>
+    <w:lsdException w:name="Medium List 1" w:uiPriority="65"/>
+    <w:lsdException w:name="Medium List 2" w:uiPriority="66"/>
+    <w:lsdException w:name="Medium Grid 1" w:uiPriority="67"/>
+    <w:lsdException w:name="Medium Grid 2" w:uiPriority="68"/>
+    <w:lsdException w:name="Medium Grid 3" w:uiPriority="69"/>
+    <w:lsdException w:name="Dark List" w:uiPriority="70"/>
+    <w:lsdException w:name="Colorful Shading" w:uiPriority="71"/>
+    <w:lsdException w:name="Colorful List" w:uiPriority="72"/>
+    <w:lsdException w:name="Colorful Grid" w:uiPriority="73"/>
+    <w:lsdException w:name="Light Shading Accent 1" w:uiPriority="60"/>
+    <w:lsdException w:name="Light List Accent 1" w:uiPriority="61"/>
+    <w:lsdException w:name="Light Grid Accent 1" w:uiPriority="62"/>
+    <w:lsdException w:name="Medium Shading 1 Accent 1" w:uiPriority="63"/>
+    <w:lsdException w:name="Medium Shading 2 Accent 1" w:uiPriority="64"/>
+    <w:lsdException w:name="Medium List 1 Accent 1" w:uiPriority="65"/>
+    <w:lsdException w:name="Revision" w:semiHidden="1"/>
+    <w:lsdException w:name="List Paragraph" w:uiPriority="34" w:qFormat="1"/>
+    <w:lsdException w:name="Quote" w:uiPriority="29" w:qFormat="1"/>
+    <w:lsdException w:name="Intense Quote" w:uiPriority="30" w:qFormat="1"/>
+    <w:lsdException w:name="Medium List 2 Accent 1" w:uiPriority="66"/>
+    <w:lsdException w:name="Medium Grid 1 Accent 1" w:uiPriority="67"/>
+    <w:lsdException w:name="Medium Grid 2 Accent 1" w:uiPriority="68"/>
+    <w:lsdException w:name="Medium Grid 3 Accent 1" w:uiPriority="69"/>
+    <w:lsdException w:name="Dark List Accent 1" w:uiPriority="70"/>
+    <w:lsdException w:name="Colorful Shading Accent 1" w:uiPriority="71"/>
+    <w:lsdException w:name="Colorful List Accent 1" w:uiPriority="72"/>
+    <w:lsdException w:name="Colorful Grid Accent 1" w:uiPriority="73"/>
+    <w:lsdException w:name="Light Shading Accent 2" w:uiPriority="60"/>
+    <w:lsdException w:name="Light List Accent 2" w:uiPriority="61"/>
+    <w:lsdException w:name="Light Grid Accent 2" w:uiPriority="62"/>
+    <w:lsdException w:name="Medium Shading 1 Accent 2" w:uiPriority="63"/>
+    <w:lsdException w:name="Medium Shading 2 Accent 2" w:uiPriority="64"/>
+    <w:lsdException w:name="Medium List 1 Accent 2" w:uiPriority="65"/>
+    <w:lsdException w:name="Medium List 2 Accent 2" w:uiPriority="66"/>
+    <w:lsdException w:name="Medium Grid 1 Accent 2" w:uiPriority="67"/>
+    <w:lsdException w:name="Medium Grid 2 Accent 2" w:uiPriority="68"/>
+    <w:lsdException w:name="Medium Grid 3 Accent 2" w:uiPriority="69"/>
+    <w:lsdException w:name="Dark List Accent 2" w:uiPriority="70"/>
+    <w:lsdException w:name="Colorful Shading Accent 2" w:uiPriority="71"/>
+    <w:lsdException w:name="Colorful List Accent 2" w:uiPriority="72"/>
+    <w:lsdException w:name="Colorful Grid Accent 2" w:uiPriority="73"/>
+    <w:lsdException w:name="Light Shading Accent 3" w:uiPriority="60"/>
+    <w:lsdException w:name="Light List Accent 3" w:uiPriority="61"/>
+    <w:lsdException w:name="Light Grid Accent 3" w:uiPriority="62"/>
+    <w:lsdException w:name="Medium Shading 1 Accent 3" w:uiPriority="63"/>
+    <w:lsdException w:name="Medium Shading 2 Accent 3" w:uiPriority="64"/>
+    <w:lsdException w:name="Medium List 1 Accent 3" w:uiPriority="65"/>
+    <w:lsdException w:name="Medium List 2 Accent 3" w:uiPriority="66"/>
+    <w:lsdException w:name="Medium Grid 1 Accent 3" w:uiPriority="67"/>
+    <w:lsdException w:name="Medium Grid 2 Accent 3" w:uiPriority="68"/>
+    <w:lsdException w:name="Medium Grid 3 Accent 3" w:uiPriority="69"/>
+    <w:lsdException w:name="Dark List Accent 3" w:uiPriority="70"/>
+    <w:lsdException w:name="Colorful Shading Accent 3" w:uiPriority="71"/>
+    <w:lsdException w:name="Colorful List Accent 3" w:uiPriority="72"/>
+    <w:lsdException w:name="Colorful Grid Accent 3" w:uiPriority="73"/>
+    <w:lsdException w:name="Light Shading Accent 4" w:uiPriority="60"/>
+    <w:lsdException w:name="Light List Accent 4" w:uiPriority="61"/>
+    <w:lsdException w:name="Light Grid Accent 4" w:uiPriority="62"/>
+    <w:lsdException w:name="Medium Shading 1 Accent 4" w:uiPriority="63"/>
+    <w:lsdException w:name="Medium Shading 2 Accent 4" w:uiPriority="64"/>
+    <w:lsdException w:name="Medium List 1 Accent 4" w:uiPriority="65"/>
+    <w:lsdException w:name="Medium List 2 Accent 4" w:uiPriority="66"/>
+    <w:lsdException w:name="Medium Grid 1 Accent 4" w:uiPriority="67"/>
+    <w:lsdException w:name="Medium Grid 2 Accent 4" w:uiPriority="68"/>
+    <w:lsdException w:name="Medium Grid 3 Accent 4" w:uiPriority="69"/>
+    <w:lsdException w:name="Dark List Accent 4" w:uiPriority="70"/>
+    <w:lsdException w:name="Colorful Shading Accent 4" w:uiPriority="71"/>
+    <w:lsdException w:name="Colorful List Accent 4" w:uiPriority="72"/>
+    <w:lsdException w:name="Colorful Grid Accent 4" w:uiPriority="73"/>
+    <w:lsdException w:name="Light Shading Accent 5" w:uiPriority="60"/>
+    <w:lsdException w:name="Light List Accent 5" w:uiPriority="61"/>
+    <w:lsdException w:name="Light Grid Accent 5" w:uiPriority="62"/>
+    <w:lsdException w:name="Medium Shading 1 Accent 5" w:uiPriority="63"/>
+    <w:lsdException w:name="Medium Shading 2 Accent 5" w:uiPriority="64"/>
+    <w:lsdException w:name="Medium List 1 Accent 5" w:uiPriority="65"/>
+    <w:lsdException w:name="Medium List 2 Accent 5" w:uiPriority="66"/>
+    <w:lsdException w:name="Medium Grid 1 Accent 5" w:uiPriority="67"/>
+    <w:lsdException w:name="Medium Grid 2 Accent 5" w:uiPriority="68"/>
+    <w:lsdException w:name="Medium Grid 3 Accent 5" w:uiPriority="69"/>
+    <w:lsdException w:name="Dark List Accent 5" w:uiPriority="70"/>
+    <w:lsdException w:name="Colorful Shading Accent 5" w:uiPriority="71"/>
+    <w:lsdException w:name="Colorful List Accent 5" w:uiPriority="72"/>
+    <w:lsdException w:name="Colorful Grid Accent 5" w:uiPriority="73"/>
+    <w:lsdException w:name="Light Shading Accent 6" w:uiPriority="60"/>
+    <w:lsdException w:name="Light List Accent 6" w:uiPriority="61"/>
+    <w:lsdException w:name="Light Grid Accent 6" w:uiPriority="62"/>
+    <w:lsdException w:name="Medium Shading 1 Accent 6" w:uiPriority="63"/>
+    <w:lsdException w:name="Medium Shading 2 Accent 6" w:uiPriority="64"/>
+    <w:lsdException w:name="Medium List 1 Accent 6" w:uiPriority="65"/>
+    <w:lsdException w:name="Medium List 2 Accent 6" w:uiPriority="66"/>
+    <w:lsdException w:name="Medium Grid 1 Accent 6" w:uiPriority="67"/>
+    <w:lsdException w:name="Medium Grid 2 Accent 6" w:uiPriority="68"/>
+    <w:lsdException w:name="Medium Grid 3 Accent 6" w:uiPriority="69"/>
+    <w:lsdException w:name="Dark List Accent 6" w:uiPriority="70"/>
+    <w:lsdException w:name="Colorful Shading Accent 6" w:uiPriority="71"/>
+    <w:lsdException w:name="Colorful List Accent 6" w:uiPriority="72"/>
+    <w:lsdException w:name="Colorful Grid Accent 6" w:uiPriority="73"/>
+    <w:lsdException w:name="Subtle Emphasis" w:uiPriority="19" w:qFormat="1"/>
+    <w:lsdException w:name="Intense Emphasis" w:uiPriority="21" w:qFormat="1"/>
+    <w:lsdException w:name="Subtle Reference" w:uiPriority="31" w:qFormat="1"/>
+    <w:lsdException w:name="Intense Reference" w:uiPriority="32" w:qFormat="1"/>
+    <w:lsdException w:name="Book Title" w:uiPriority="33" w:qFormat="1"/>
+    <w:lsdException w:name="Bibliography" w:semiHidden="1" w:uiPriority="37" w:unhideWhenUsed="1"/>
+    <w:lsdException w:name="TOC Heading" w:semiHidden="1" w:uiPriority="39" w:unhideWhenUsed="1" w:qFormat="1"/>
+    <w:lsdException w:name="Plain Table 1" w:uiPriority="41"/>
+    <w:lsdException w:name="Plain Table 2" w:uiPriority="42"/>
+    <w:lsdException w:name="Plain Table 3" w:uiPriority="43"/>
+    <w:lsdException w:name="Plain Table 4" w:uiPriority="44"/>
+    <w:lsdException w:name="Plain Table 5" w:uiPriority="45"/>
+    <w:lsdException w:name="Grid Table Light" w:uiPriority="40"/>
+    <w:lsdException w:name="Grid Table 1 Light" w:uiPriority="46"/>
+    <w:lsdException w:name="Grid Table 2" w:uiPriority="47"/>
+    <w:lsdException w:name="Grid Table 3" w:uiPriority="48"/>
+    <w:lsdException w:name="Grid Table 4" w:uiPriority="49"/>
+    <w:lsdException w:name="Grid Table 5 Dark" w:uiPriority="50"/>
+    <w:lsdException w:name="Grid Table 6 Colorful" w:uiPriority="51"/>
+    <w:lsdException w:name="Grid Table 7 Colorful" w:uiPriority="52"/>
+    <w:lsdException w:name="Grid Table 1 Light Accent 1" w:uiPriority="46"/>
+    <w:lsdException w:name="Grid Table 2 Accent 1" w:uiPriority="47"/>
+    <w:lsdException w:name="Grid Table 3 Accent 1" w:uiPriority="48"/>
+    <w:lsdException w:name="Grid Table 4 Accent 1" w:uiPriority="49"/>
+    <w:lsdException w:name="Grid Table 5 Dark Accent 1" w:uiPriority="50"/>
+    <w:lsdException w:name="Grid Table 6 Colorful Accent 1" w:uiPriority="51"/>
+    <w:lsdException w:name="Grid Table 7 Colorful Accent 1" w:uiPriority="52"/>
+    <w:lsdException w:name="Grid Table 1 Light Accent 2" w:uiPriority="46"/>
+    <w:lsdException w:name="Grid Table 2 Accent 2" w:uiPriority="47"/>
+    <w:lsdException w:name="Grid Table 3 Accent 2" w:uiPriority="48"/>
+    <w:lsdException w:name="Grid Table 4 Accent 2" w:uiPriority="49"/>
+    <w:lsdException w:name="Grid Table 5 Dark Accent 2" w:uiPriority="50"/>
+    <w:lsdException w:name="Grid Table 6 Colorful Accent 2" w:uiPriority="51"/>
+    <w:lsdException w:name="Grid Table 7 Colorful Accent 2" w:uiPriority="52"/>
+    <w:lsdException w:name="Grid Table 1 Light Accent 3" w:uiPriority="46"/>
+    <w:lsdException w:name="Grid Table 2 Accent 3" w:uiPriority="47"/>
+    <w:lsdException w:name="Grid Table 3 Accent 3" w:uiPriority="48"/>
+    <w:lsdException w:name="Grid Table 4 Accent 3" w:uiPriority="49"/>
+    <w:lsdException w:name="Grid Table 5 Dark Accent 3" w:uiPriority="50"/>
+    <w:lsdException w:name="Grid Table 6 Colorful Accent 3" w:uiPriority="51"/>
+    <w:lsdException w:name="Grid Table 7 Colorful Accent 3" w:uiPriority="52"/>
+    <w:lsdException w:name="Grid Table 1 Light Accent 4" w:uiPriority="46"/>
+    <w:lsdException w:name="Grid Table 2 Accent 4" w:uiPriority="47"/>
+    <w:lsdException w:name="Grid Table 3 Accent 4" w:uiPriority="48"/>
+    <w:lsdException w:name="Grid Table 4 Accent 4" w:uiPriority="49"/>
+    <w:lsdException w:name="Grid Table 5 Dark Accent 4" w:uiPriority="50"/>
+    <w:lsdException w:name="Grid Table 6 Colorful Accent 4" w:uiPriority="51"/>
+    <w:lsdException w:name="Grid Table 7 Colorful Accent 4" w:uiPriority="52"/>
+    <w:lsdException w:name="Grid Table 1 Light Accent 5" w:uiPriority="46"/>
+    <w:lsdException w:name="Grid Table 2 Accent 5" w:uiPriority="47"/>
+    <w:lsdException w:name="Grid Table 3 Accent 5" w:uiPriority="48"/>
+    <w:lsdException w:name="Grid Table 4 Accent 5" w:uiPriority="49"/>
+    <w:lsdException w:name="Grid Table 5 Dark Accent 5" w:uiPriority="50"/>
+    <w:lsdException w:name="Grid Table 6 Colorful Accent 5" w:uiPriority="51"/>
+    <w:lsdException w:name="Grid Table 7 Colorful Accent 5" w:uiPriority="52"/>
+    <w:lsdException w:name="Grid Table 1 Light Accent 6" w:uiPriority="46"/>
+    <w:lsdException w:name="Grid Table 2 Accent 6" w:uiPriority="47"/>
+    <w:lsdException w:name="Grid Table 3 Accent 6" w:uiPriority="48"/>
+    <w:lsdException w:name="Grid Table 4 Accent 6" w:uiPriority="49"/>
+    <w:lsdException w:name="Grid Table 5 Dark Accent 6" w:uiPriority="50"/>
+    <w:lsdException w:name="Grid Table 6 Colorful Accent 6" w:uiPriority="51"/>
+    <w:lsdException w:name="Grid Table 7 Colorful Accent 6" w:uiPriority="52"/>
+    <w:lsdException w:name="List Table 1 Light" w:uiPriority="46"/>
+    <w:lsdException w:name="List Table 2" w:uiPriority="47"/>
+    <w:lsdException w:name="List Table 3" w:uiPriority="48"/>
+    <w:lsdException w:name="List Table 4" w:uiPriority="49"/>
+    <w:lsdException w:name="List Table 5 Dark" w:uiPriority="50"/>
+    <w:lsdException w:name="List Table 6 Colorful" w:uiPriority="51"/>
+    <w:lsdException w:name="List Table 7 Colorful" w:uiPriority="52"/>
+    <w:lsdException w:name="List Table 1 Light Accent 1" w:uiPriority="46"/>
+    <w:lsdException w:name="List Table 2 Accent 1" w:uiPriority="47"/>
+    <w:lsdException w:name="List Table 3 Accent 1" w:uiPriority="48"/>
+    <w:lsdException w:name="List Table 4 Accent 1" w:uiPriority="49"/>
+    <w:lsdException w:name="List Table 5 Dark Accent 1" w:uiPriority="50"/>
+    <w:lsdException w:name="List Table 6 Colorful Accent 1" w:uiPriority="51"/>
+    <w:lsdException w:name="List Table 7 Colorful Accent 1" w:uiPriority="52"/>
+    <w:lsdException w:name="List Table 1 Light Accent 2" w:uiPriority="46"/>
+    <w:lsdException w:name="List Table 2 Accent 2" w:uiPriority="47"/>
+    <w:lsdException w:name="List Table 3 Accent 2" w:uiPriority="48"/>
+    <w:lsdException w:name="List Table 4 Accent 2" w:uiPriority="49"/>
+    <w:lsdException w:name="List Table 5 Dark Accent 2" w:uiPriority="50"/>
+    <w:lsdException w:name="List Table 6 Colorful Accent 2" w:uiPriority="51"/>
+    <w:lsdException w:name="List Table 7 Colorful Accent 2" w:uiPriority="52"/>
+    <w:lsdException w:name="List Table 1 Light Accent 3" w:uiPriority="46"/>
+    <w:lsdException w:name="List Table 2 Accent 3" w:uiPriority="47"/>
+    <w:lsdException w:name="List Table 3 Accent 3" w:uiPriority="48"/>
+    <w:lsdException w:name="List Table 4 Accent 3" w:uiPriority="49"/>
+    <w:lsdException w:name="List Table 5 Dark Accent 3" w:uiPriority="50"/>
+    <w:lsdException w:name="List Table 6 Colorful Accent 3" w:uiPriority="51"/>
+    <w:lsdException w:name="List Table 7 Colorful Accent 3" w:uiPriority="52"/>
+    <w:lsdException w:name="List Table 1 Light Accent 4" w:uiPriority="46"/>
+    <w:lsdException w:name="List Table 2 Accent 4" w:uiPriority="47"/>
+    <w:lsdException w:name="List Table 3 Accent 4" w:uiPriority="48"/>
+    <w:lsdException w:name="List Table 4 Accent 4" w:uiPriority="49"/>
+    <w:lsdException w:name="List Table 5 Dark Accent 4" w:uiPriority="50"/>
+    <w:lsdException w:name="List Table 6 Colorful Accent 4" w:uiPriority="51"/>
+    <w:lsdException w:name="List Table 7 Colorful Accent 4" w:uiPriority="52"/>
+    <w:lsdException w:name="List Table 1 Light Accent 5" w:uiPriority="46"/>
+    <w:lsdException w:name="List Table 2 Accent 5" w:uiPriority="47"/>
+    <w:lsdException w:name="List Table 3 Accent 5" w:uiPriority="48"/>
+    <w:lsdException w:name="List Table 4 Accent 5" w:uiPriority="49"/>
+    <w:lsdException w:name="List Table 5 Dark Accent 5" w:uiPriority="50"/>
+    <w:lsdException w:name="List Table 6 Colorful Accent 5" w:uiPriority="51"/>
+    <w:lsdException w:name="List Table 7 Colorful Accent 5" w:uiPriority="52"/>
+    <w:lsdException w:name="List Table 1 Light Accent 6" w:uiPriority="46"/>
+    <w:lsdException w:name="List Table 2 Accent 6" w:uiPriority="47"/>
+    <w:lsdException w:name="List Table 3 Accent 6" w:uiPriority="48"/>
+    <w:lsdException w:name="List Table 4 Accent 6" w:uiPriority="49"/>
+    <w:lsdException w:name="List Table 5 Dark Accent 6" w:uiPriority="50"/>
+    <w:lsdException w:name="List Table 6 Colorful Accent 6" w:uiPriority="51"/>
+    <w:lsdException w:name="List Table 7 Colorful Accent 6" w:uiPriority="52"/>
   </w:latentStyles>
   <w:style w:type="paragraph" w:default="1" w:styleId="Standard">
     <w:name w:val="Normal"/>
@@ -7892,7 +7943,6 @@
     <w:uiPriority w:val="99"/>
     <w:semiHidden/>
     <w:unhideWhenUsed/>
-    <w:qFormat/>
     <w:tblPr>
       <w:tblInd w:w="0" w:type="dxa"/>
       <w:tblCellMar>
@@ -7950,7 +8000,7 @@
       <w:szCs w:val="16"/>
     </w:rPr>
   </w:style>
-  <w:style w:type="table" w:styleId="Tabellengitternetz">
+  <w:style w:type="table" w:styleId="Tabellenraster">
     <w:name w:val="Table Grid"/>
     <w:basedOn w:val="NormaleTabelle"/>
     <w:uiPriority w:val="59"/>
@@ -7959,7 +8009,6 @@
       <w:spacing w:after="0" w:line="240" w:lineRule="auto"/>
     </w:pPr>
     <w:tblPr>
-      <w:tblInd w:w="0" w:type="dxa"/>
       <w:tblBorders>
         <w:top w:val="single" w:sz="4" w:space="0" w:color="auto"/>
         <w:left w:val="single" w:sz="4" w:space="0" w:color="auto"/>
@@ -7968,12 +8017,6 @@
         <w:insideH w:val="single" w:sz="4" w:space="0" w:color="auto"/>
         <w:insideV w:val="single" w:sz="4" w:space="0" w:color="auto"/>
       </w:tblBorders>
-      <w:tblCellMar>
-        <w:top w:w="0" w:type="dxa"/>
-        <w:left w:w="108" w:type="dxa"/>
-        <w:bottom w:w="0" w:type="dxa"/>
-        <w:right w:w="108" w:type="dxa"/>
-      </w:tblCellMar>
     </w:tblPr>
   </w:style>
   <w:style w:type="character" w:customStyle="1" w:styleId="berschrift1Zchn">

</xml_diff>

<commit_message>
- merge conflict solved, and on recent version now
git-svn-id: https://db-svn.informatik.uni-bremen.de/repos/stuff/use_plugins@5597 e95982d2-0d12-e879-a455-8ce5a0885042
</commit_message>
<xml_diff>
--- a/ModelValidator/branches/diplom-aili/model-validator/doc/Usage.docx
+++ b/ModelValidator/branches/diplom-aili/model-validator/doc/Usage.docx
@@ -175,23 +175,7 @@
           <w:rFonts w:cs="Times New Roman"/>
           <w:lang w:val="en-US"/>
         </w:rPr>
-        <w:t>The plug-in can be started by either using the toolbar button in USE or by selecting the menu item “Plugins/Validation/</w:t>
-      </w:r>
-      <w:proofErr w:type="spellStart"/>
-      <w:r>
-        <w:rPr>
-          <w:rFonts w:cs="Times New Roman"/>
-          <w:lang w:val="en-US"/>
-        </w:rPr>
-        <w:t>Kodkod</w:t>
-      </w:r>
-      <w:proofErr w:type="spellEnd"/>
-      <w:r>
-        <w:rPr>
-          <w:rFonts w:cs="Times New Roman"/>
-          <w:lang w:val="en-US"/>
-        </w:rPr>
-        <w:t>”.</w:t>
+        <w:t>The plug-in can be started by either using the toolbar button in USE or by selecting the menu item “Plugins/Validation/Kodkod”.</w:t>
       </w:r>
     </w:p>
     <w:p>
@@ -519,15 +503,13 @@
           <w:lang w:val="en-US"/>
         </w:rPr>
       </w:pPr>
-      <w:proofErr w:type="spellStart"/>
-      <w:r>
-        <w:rPr>
-          <w:i/>
-          <w:lang w:val="en-US"/>
-        </w:rPr>
-        <w:t>kodkod</w:t>
-      </w:r>
-      <w:proofErr w:type="spellEnd"/>
+      <w:r>
+        <w:rPr>
+          <w:i/>
+          <w:lang w:val="en-US"/>
+        </w:rPr>
+        <w:t>modelvalidator</w:t>
+      </w:r>
       <w:r>
         <w:rPr>
           <w:i/>
@@ -549,21 +531,12 @@
         </w:rPr>
         <w:t>&lt;</w:t>
       </w:r>
-      <w:proofErr w:type="spellStart"/>
-      <w:r>
-        <w:rPr>
-          <w:i/>
-          <w:lang w:val="en-US"/>
-        </w:rPr>
-        <w:t>config</w:t>
-      </w:r>
-      <w:proofErr w:type="spellEnd"/>
-      <w:r>
-        <w:rPr>
-          <w:i/>
-          <w:lang w:val="en-US"/>
-        </w:rPr>
-        <w:t>-file</w:t>
+      <w:r>
+        <w:rPr>
+          <w:i/>
+          <w:lang w:val="en-US"/>
+        </w:rPr>
+        <w:t>config-file</w:t>
       </w:r>
       <w:r>
         <w:rPr>
@@ -609,24 +582,13 @@
           <w:lang w:val="en-US"/>
         </w:rPr>
       </w:pPr>
-      <w:proofErr w:type="spellStart"/>
-      <w:proofErr w:type="gramStart"/>
-      <w:r>
-        <w:rPr>
-          <w:i/>
-          <w:lang w:val="en-US"/>
-        </w:rPr>
-        <w:t>config</w:t>
-      </w:r>
-      <w:proofErr w:type="spellEnd"/>
-      <w:r>
-        <w:rPr>
-          <w:i/>
-          <w:lang w:val="en-US"/>
-        </w:rPr>
-        <w:t>-file</w:t>
-      </w:r>
-      <w:proofErr w:type="gramEnd"/>
+      <w:r>
+        <w:rPr>
+          <w:i/>
+          <w:lang w:val="en-US"/>
+        </w:rPr>
+        <w:t>config-file</w:t>
+      </w:r>
       <w:r>
         <w:rPr>
           <w:lang w:val="en-US"/>
@@ -698,21 +660,12 @@
         </w:rPr>
         <w:t xml:space="preserve">If the parameter </w:t>
       </w:r>
-      <w:proofErr w:type="spellStart"/>
-      <w:r>
-        <w:rPr>
-          <w:i/>
-          <w:lang w:val="en-US"/>
-        </w:rPr>
-        <w:t>config</w:t>
-      </w:r>
-      <w:proofErr w:type="spellEnd"/>
-      <w:r>
-        <w:rPr>
-          <w:i/>
-          <w:lang w:val="en-US"/>
-        </w:rPr>
-        <w:t>-file</w:t>
+      <w:r>
+        <w:rPr>
+          <w:i/>
+          <w:lang w:val="en-US"/>
+        </w:rPr>
+        <w:t>config-file</w:t>
       </w:r>
       <w:r>
         <w:rPr>
@@ -991,15 +944,13 @@
           <w:lang w:val="en-US"/>
         </w:rPr>
       </w:pPr>
-      <w:proofErr w:type="spellStart"/>
-      <w:r>
-        <w:rPr>
-          <w:i/>
-          <w:lang w:val="en-US"/>
-        </w:rPr>
-        <w:t>kodkod</w:t>
-      </w:r>
-      <w:proofErr w:type="spellEnd"/>
+      <w:r>
+        <w:rPr>
+          <w:i/>
+          <w:lang w:val="en-US"/>
+        </w:rPr>
+        <w:t>modelvalidator</w:t>
+      </w:r>
       <w:r>
         <w:rPr>
           <w:i/>
@@ -1021,21 +972,12 @@
         </w:rPr>
         <w:t>&lt;</w:t>
       </w:r>
-      <w:proofErr w:type="spellStart"/>
-      <w:r>
-        <w:rPr>
-          <w:i/>
-          <w:lang w:val="en-US"/>
-        </w:rPr>
-        <w:t>config</w:t>
-      </w:r>
-      <w:proofErr w:type="spellEnd"/>
-      <w:r>
-        <w:rPr>
-          <w:i/>
-          <w:lang w:val="en-US"/>
-        </w:rPr>
-        <w:t>-file</w:t>
+      <w:r>
+        <w:rPr>
+          <w:i/>
+          <w:lang w:val="en-US"/>
+        </w:rPr>
+        <w:t>config-file</w:t>
       </w:r>
       <w:r>
         <w:rPr>
@@ -1049,17 +991,8 @@
           <w:i/>
           <w:lang w:val="en-US"/>
         </w:rPr>
-        <w:t>|</w:t>
-      </w:r>
-      <w:proofErr w:type="spellStart"/>
-      <w:r>
-        <w:rPr>
-          <w:i/>
-          <w:lang w:val="en-US"/>
-        </w:rPr>
-        <w:t>next|previous|show</w:t>
-      </w:r>
-      <w:proofErr w:type="spellEnd"/>
+        <w:t>|next|previous|show</w:t>
+      </w:r>
       <w:r>
         <w:rPr>
           <w:i/>
@@ -1133,24 +1066,13 @@
           <w:lang w:val="en-US"/>
         </w:rPr>
       </w:pPr>
-      <w:proofErr w:type="spellStart"/>
-      <w:proofErr w:type="gramStart"/>
-      <w:r>
-        <w:rPr>
-          <w:i/>
-          <w:lang w:val="en-US"/>
-        </w:rPr>
-        <w:t>config</w:t>
-      </w:r>
-      <w:proofErr w:type="spellEnd"/>
-      <w:r>
-        <w:rPr>
-          <w:i/>
-          <w:lang w:val="en-US"/>
-        </w:rPr>
-        <w:t>-file</w:t>
-      </w:r>
-      <w:proofErr w:type="gramEnd"/>
+      <w:r>
+        <w:rPr>
+          <w:i/>
+          <w:lang w:val="en-US"/>
+        </w:rPr>
+        <w:t>config-file</w:t>
+      </w:r>
       <w:r>
         <w:rPr>
           <w:lang w:val="en-US"/>
@@ -1264,21 +1186,7 @@
         <w:rPr>
           <w:lang w:val="en-US"/>
         </w:rPr>
-        <w:t>Shows the n-</w:t>
-      </w:r>
-      <w:proofErr w:type="spellStart"/>
-      <w:r>
-        <w:rPr>
-          <w:lang w:val="en-US"/>
-        </w:rPr>
-        <w:t>th</w:t>
-      </w:r>
-      <w:proofErr w:type="spellEnd"/>
-      <w:r>
-        <w:rPr>
-          <w:lang w:val="en-US"/>
-        </w:rPr>
-        <w:t xml:space="preserve"> solution </w:t>
+        <w:t xml:space="preserve">Shows the n-th solution </w:t>
       </w:r>
     </w:p>
     <w:p>
@@ -1352,21 +1260,12 @@
         </w:rPr>
         <w:t xml:space="preserve"> or </w:t>
       </w:r>
-      <w:proofErr w:type="gramStart"/>
-      <w:r>
-        <w:rPr>
-          <w:i/>
-          <w:lang w:val="en-US"/>
-        </w:rPr>
-        <w:t>show(</w:t>
-      </w:r>
-      <w:proofErr w:type="gramEnd"/>
-      <w:r>
-        <w:rPr>
-          <w:i/>
-          <w:lang w:val="en-US"/>
-        </w:rPr>
-        <w:t>n)</w:t>
+      <w:r>
+        <w:rPr>
+          <w:i/>
+          <w:lang w:val="en-US"/>
+        </w:rPr>
+        <w:t>show(n)</w:t>
       </w:r>
       <w:r>
         <w:rPr>
@@ -1387,41 +1286,18 @@
         </w:rPr>
         <w:t xml:space="preserve"> returns to the solution found before, whereas </w:t>
       </w:r>
-      <w:proofErr w:type="gramStart"/>
-      <w:r>
-        <w:rPr>
-          <w:i/>
-          <w:lang w:val="en-US"/>
-        </w:rPr>
-        <w:t>show(</w:t>
-      </w:r>
-      <w:proofErr w:type="gramEnd"/>
-      <w:r>
-        <w:rPr>
-          <w:i/>
-          <w:lang w:val="en-US"/>
-        </w:rPr>
-        <w:t>n)</w:t>
-      </w:r>
-      <w:r>
-        <w:rPr>
-          <w:lang w:val="en-US"/>
-        </w:rPr>
-        <w:t xml:space="preserve"> returns the n-</w:t>
-      </w:r>
-      <w:proofErr w:type="spellStart"/>
-      <w:r>
-        <w:rPr>
-          <w:lang w:val="en-US"/>
-        </w:rPr>
-        <w:t>th</w:t>
-      </w:r>
-      <w:proofErr w:type="spellEnd"/>
-      <w:r>
-        <w:rPr>
-          <w:lang w:val="en-US"/>
-        </w:rPr>
-        <w:t xml:space="preserve"> solution.</w:t>
+      <w:r>
+        <w:rPr>
+          <w:i/>
+          <w:lang w:val="en-US"/>
+        </w:rPr>
+        <w:t>show(n)</w:t>
+      </w:r>
+      <w:r>
+        <w:rPr>
+          <w:lang w:val="en-US"/>
+        </w:rPr>
+        <w:t xml:space="preserve"> returns the n-th solution.</w:t>
       </w:r>
     </w:p>
     <w:p>
@@ -1457,69 +1333,26 @@
           <w:lang w:val="en-US"/>
         </w:rPr>
       </w:pPr>
-      <w:proofErr w:type="spellStart"/>
-      <w:r>
-        <w:rPr>
-          <w:i/>
-          <w:lang w:val="en-US"/>
-        </w:rPr>
-        <w:t>kodkod</w:t>
-      </w:r>
-      <w:proofErr w:type="spellEnd"/>
-      <w:r>
-        <w:rPr>
-          <w:i/>
-          <w:lang w:val="en-US"/>
-        </w:rPr>
-        <w:t xml:space="preserve"> –</w:t>
-      </w:r>
-      <w:proofErr w:type="spellStart"/>
-      <w:r>
-        <w:rPr>
-          <w:i/>
-          <w:lang w:val="en-US"/>
-        </w:rPr>
-        <w:t>scrollingAll</w:t>
-      </w:r>
-      <w:proofErr w:type="spellEnd"/>
-      <w:r>
-        <w:rPr>
-          <w:i/>
-          <w:lang w:val="en-US"/>
-        </w:rPr>
-        <w:t xml:space="preserve"> [&lt;</w:t>
-      </w:r>
-      <w:proofErr w:type="spellStart"/>
-      <w:r>
-        <w:rPr>
-          <w:i/>
-          <w:lang w:val="en-US"/>
-        </w:rPr>
-        <w:t>config</w:t>
-      </w:r>
-      <w:proofErr w:type="spellEnd"/>
-      <w:r>
-        <w:rPr>
-          <w:i/>
-          <w:lang w:val="en-US"/>
-        </w:rPr>
-        <w:t>-file&gt;|</w:t>
-      </w:r>
-      <w:proofErr w:type="spellStart"/>
-      <w:r>
-        <w:rPr>
-          <w:i/>
-          <w:lang w:val="en-US"/>
-        </w:rPr>
-        <w:t>next|previous|show</w:t>
-      </w:r>
-      <w:proofErr w:type="spellEnd"/>
-      <w:r>
-        <w:rPr>
-          <w:i/>
-          <w:lang w:val="en-US"/>
-        </w:rPr>
-        <w:t>(&lt;n&gt;)]</w:t>
+      <w:r>
+        <w:rPr>
+          <w:i/>
+          <w:lang w:val="en-US"/>
+        </w:rPr>
+        <w:t>modelvalidator</w:t>
+      </w:r>
+      <w:r>
+        <w:rPr>
+          <w:i/>
+          <w:lang w:val="en-US"/>
+        </w:rPr>
+        <w:t xml:space="preserve"> –scrollingAll</w:t>
+      </w:r>
+      <w:r>
+        <w:rPr>
+          <w:i/>
+          <w:lang w:val="en-US"/>
+        </w:rPr>
+        <w:t xml:space="preserve"> [&lt;config-file&gt;|next|previous|show(&lt;n&gt;)]</w:t>
       </w:r>
     </w:p>
     <w:p>
@@ -1552,24 +1385,13 @@
           <w:lang w:val="en-US"/>
         </w:rPr>
       </w:pPr>
-      <w:proofErr w:type="spellStart"/>
-      <w:proofErr w:type="gramStart"/>
-      <w:r>
-        <w:rPr>
-          <w:i/>
-          <w:lang w:val="en-US"/>
-        </w:rPr>
-        <w:t>config</w:t>
-      </w:r>
-      <w:proofErr w:type="spellEnd"/>
-      <w:r>
-        <w:rPr>
-          <w:i/>
-          <w:lang w:val="en-US"/>
-        </w:rPr>
-        <w:t>-file</w:t>
-      </w:r>
-      <w:proofErr w:type="gramEnd"/>
+      <w:r>
+        <w:rPr>
+          <w:i/>
+          <w:lang w:val="en-US"/>
+        </w:rPr>
+        <w:t>config-file</w:t>
+      </w:r>
       <w:r>
         <w:rPr>
           <w:lang w:val="en-US"/>
@@ -1690,21 +1512,7 @@
         <w:rPr>
           <w:lang w:val="en-US"/>
         </w:rPr>
-        <w:t>Shows the n-</w:t>
-      </w:r>
-      <w:proofErr w:type="spellStart"/>
-      <w:r>
-        <w:rPr>
-          <w:lang w:val="en-US"/>
-        </w:rPr>
-        <w:t>th</w:t>
-      </w:r>
-      <w:proofErr w:type="spellEnd"/>
-      <w:r>
-        <w:rPr>
-          <w:lang w:val="en-US"/>
-        </w:rPr>
-        <w:t xml:space="preserve"> solution </w:t>
+        <w:t xml:space="preserve">Shows the n-th solution </w:t>
       </w:r>
     </w:p>
     <w:p>
@@ -1750,15 +1558,13 @@
         </w:rPr>
         <w:t xml:space="preserve">Like </w:t>
       </w:r>
-      <w:proofErr w:type="spellStart"/>
-      <w:r>
-        <w:rPr>
-          <w:i/>
-          <w:lang w:val="en-US"/>
-        </w:rPr>
-        <w:t>kodkod</w:t>
-      </w:r>
-      <w:proofErr w:type="spellEnd"/>
+      <w:r>
+        <w:rPr>
+          <w:i/>
+          <w:lang w:val="en-US"/>
+        </w:rPr>
+        <w:t>modelvalidator</w:t>
+      </w:r>
       <w:r>
         <w:rPr>
           <w:i/>
@@ -1806,31 +1612,20 @@
           <w:lang w:val="en-US"/>
         </w:rPr>
       </w:pPr>
-      <w:proofErr w:type="spellStart"/>
-      <w:r>
-        <w:rPr>
-          <w:i/>
-          <w:lang w:val="en-US"/>
-        </w:rPr>
-        <w:t>kodkod</w:t>
-      </w:r>
-      <w:proofErr w:type="spellEnd"/>
-      <w:r>
-        <w:rPr>
-          <w:i/>
-          <w:lang w:val="en-US"/>
-        </w:rPr>
-        <w:t xml:space="preserve"> –</w:t>
-      </w:r>
-      <w:proofErr w:type="spellStart"/>
-      <w:r>
-        <w:rPr>
-          <w:i/>
-          <w:lang w:val="en-US"/>
-        </w:rPr>
-        <w:t>invIndep</w:t>
-      </w:r>
-      <w:proofErr w:type="spellEnd"/>
+      <w:r>
+        <w:rPr>
+          <w:i/>
+          <w:lang w:val="en-US"/>
+        </w:rPr>
+        <w:t>modelvalidator</w:t>
+      </w:r>
+      <w:r>
+        <w:rPr>
+          <w:i/>
+          <w:lang w:val="en-US"/>
+        </w:rPr>
+        <w:t xml:space="preserve"> –invIndep</w:t>
+      </w:r>
       <w:r>
         <w:rPr>
           <w:i/>
@@ -1845,7 +1640,6 @@
         </w:rPr>
         <w:t>&lt;</w:t>
       </w:r>
-      <w:proofErr w:type="spellStart"/>
       <w:r>
         <w:rPr>
           <w:i/>
@@ -1853,7 +1647,6 @@
         </w:rPr>
         <w:t>invName</w:t>
       </w:r>
-      <w:proofErr w:type="spellEnd"/>
       <w:r>
         <w:rPr>
           <w:i/>
@@ -1898,23 +1691,12 @@
           <w:lang w:val="en-US"/>
         </w:rPr>
       </w:pPr>
-      <w:proofErr w:type="spellStart"/>
-      <w:proofErr w:type="gramStart"/>
-      <w:r>
-        <w:rPr>
-          <w:i/>
-          <w:lang w:val="en-US"/>
-        </w:rPr>
-        <w:t>invName</w:t>
-      </w:r>
-      <w:proofErr w:type="spellEnd"/>
-      <w:proofErr w:type="gramEnd"/>
-      <w:r>
-        <w:rPr>
-          <w:i/>
-          <w:lang w:val="en-US"/>
-        </w:rPr>
-        <w:t xml:space="preserve"> </w:t>
+      <w:r>
+        <w:rPr>
+          <w:i/>
+          <w:lang w:val="en-US"/>
+        </w:rPr>
+        <w:t xml:space="preserve">invName </w:t>
       </w:r>
       <w:r>
         <w:rPr>
@@ -1953,7 +1735,6 @@
         </w:rPr>
         <w:t xml:space="preserve">Syntax is </w:t>
       </w:r>
-      <w:proofErr w:type="spellStart"/>
       <w:r>
         <w:rPr>
           <w:rFonts w:ascii="Courier New" w:hAnsi="Courier New" w:cs="Courier New"/>
@@ -1961,7 +1742,6 @@
         </w:rPr>
         <w:t>className</w:t>
       </w:r>
-      <w:proofErr w:type="spellEnd"/>
       <w:r>
         <w:rPr>
           <w:rFonts w:ascii="Courier New" w:hAnsi="Courier New" w:cs="Courier New"/>
@@ -1969,7 +1749,6 @@
         </w:rPr>
         <w:t>::</w:t>
       </w:r>
-      <w:proofErr w:type="spellStart"/>
       <w:r>
         <w:rPr>
           <w:rFonts w:ascii="Courier New" w:hAnsi="Courier New" w:cs="Courier New"/>
@@ -1977,7 +1756,6 @@
         </w:rPr>
         <w:t>invariantName</w:t>
       </w:r>
-      <w:proofErr w:type="spellEnd"/>
     </w:p>
     <w:p>
       <w:pPr>
@@ -2038,15 +1816,13 @@
           <w:lang w:val="en-US"/>
         </w:rPr>
       </w:pPr>
-      <w:proofErr w:type="spellStart"/>
-      <w:r>
-        <w:rPr>
-          <w:i/>
-          <w:lang w:val="en-US"/>
-        </w:rPr>
-        <w:t>kodkod</w:t>
-      </w:r>
-      <w:proofErr w:type="spellEnd"/>
+      <w:r>
+        <w:rPr>
+          <w:i/>
+          <w:lang w:val="en-US"/>
+        </w:rPr>
+        <w:t>modelvalidator</w:t>
+      </w:r>
       <w:r>
         <w:rPr>
           <w:i/>
@@ -2054,7 +1830,6 @@
         </w:rPr>
         <w:t xml:space="preserve"> –</w:t>
       </w:r>
-      <w:proofErr w:type="spellStart"/>
       <w:r>
         <w:rPr>
           <w:i/>
@@ -2062,7 +1837,6 @@
         </w:rPr>
         <w:t>config</w:t>
       </w:r>
-      <w:proofErr w:type="spellEnd"/>
       <w:r>
         <w:rPr>
           <w:i/>
@@ -2075,23 +1849,7 @@
           <w:i/>
           <w:lang w:val="en-US"/>
         </w:rPr>
-        <w:t>[</w:t>
-      </w:r>
-      <w:proofErr w:type="spellStart"/>
-      <w:r>
-        <w:rPr>
-          <w:i/>
-          <w:lang w:val="en-US"/>
-        </w:rPr>
-        <w:t>satsolver</w:t>
-      </w:r>
-      <w:proofErr w:type="spellEnd"/>
-      <w:r>
-        <w:rPr>
-          <w:i/>
-          <w:lang w:val="en-US"/>
-        </w:rPr>
-        <w:t xml:space="preserve"> := </w:t>
+        <w:t xml:space="preserve">[satsolver := </w:t>
       </w:r>
       <w:r>
         <w:rPr>
@@ -2119,23 +1877,7 @@
           <w:i/>
           <w:lang w:val="en-US"/>
         </w:rPr>
-        <w:t xml:space="preserve">; </w:t>
-      </w:r>
-      <w:proofErr w:type="spellStart"/>
-      <w:r>
-        <w:rPr>
-          <w:i/>
-          <w:lang w:val="en-US"/>
-        </w:rPr>
-        <w:t>bitwidht</w:t>
-      </w:r>
-      <w:proofErr w:type="spellEnd"/>
-      <w:r>
-        <w:rPr>
-          <w:i/>
-          <w:lang w:val="en-US"/>
-        </w:rPr>
-        <w:t>:=</w:t>
+        <w:t>; bitwidht:=</w:t>
       </w:r>
       <w:r>
         <w:rPr>
@@ -2163,39 +1905,7 @@
           <w:i/>
           <w:lang w:val="en-US"/>
         </w:rPr>
-        <w:t xml:space="preserve">; </w:t>
-      </w:r>
-      <w:proofErr w:type="spellStart"/>
-      <w:r>
-        <w:rPr>
-          <w:i/>
-          <w:lang w:val="en-US"/>
-        </w:rPr>
-        <w:t>automaticDiagramExtraction</w:t>
-      </w:r>
-      <w:proofErr w:type="spellEnd"/>
-      <w:r>
-        <w:rPr>
-          <w:i/>
-          <w:lang w:val="en-US"/>
-        </w:rPr>
-        <w:t>:=[</w:t>
-      </w:r>
-      <w:proofErr w:type="spellStart"/>
-      <w:r>
-        <w:rPr>
-          <w:i/>
-          <w:lang w:val="en-US"/>
-        </w:rPr>
-        <w:t>on|off</w:t>
-      </w:r>
-      <w:proofErr w:type="spellEnd"/>
-      <w:r>
-        <w:rPr>
-          <w:i/>
-          <w:lang w:val="en-US"/>
-        </w:rPr>
-        <w:t>]; save]</w:t>
+        <w:t>; automaticDiagramExtraction:=[on|off]; save]</w:t>
       </w:r>
     </w:p>
     <w:p>
@@ -2231,23 +1941,12 @@
           <w:lang w:val="en-US"/>
         </w:rPr>
       </w:pPr>
-      <w:proofErr w:type="spellStart"/>
-      <w:proofErr w:type="gramStart"/>
-      <w:r>
-        <w:rPr>
-          <w:i/>
-          <w:lang w:val="en-US"/>
-        </w:rPr>
-        <w:t>satsolver</w:t>
-      </w:r>
-      <w:proofErr w:type="spellEnd"/>
-      <w:proofErr w:type="gramEnd"/>
-      <w:r>
-        <w:rPr>
-          <w:i/>
-          <w:lang w:val="en-US"/>
-        </w:rPr>
-        <w:t xml:space="preserve"> := </w:t>
+      <w:r>
+        <w:rPr>
+          <w:i/>
+          <w:lang w:val="en-US"/>
+        </w:rPr>
+        <w:t xml:space="preserve">satsolver := </w:t>
       </w:r>
       <w:r>
         <w:rPr>
@@ -2302,23 +2001,12 @@
           <w:lang w:val="en-US"/>
         </w:rPr>
       </w:pPr>
-      <w:proofErr w:type="spellStart"/>
-      <w:proofErr w:type="gramStart"/>
-      <w:r>
-        <w:rPr>
-          <w:i/>
-          <w:lang w:val="en-US"/>
-        </w:rPr>
-        <w:t>bitwidth</w:t>
-      </w:r>
-      <w:proofErr w:type="spellEnd"/>
-      <w:proofErr w:type="gramEnd"/>
-      <w:r>
-        <w:rPr>
-          <w:i/>
-          <w:lang w:val="en-US"/>
-        </w:rPr>
-        <w:t xml:space="preserve"> := </w:t>
+      <w:r>
+        <w:rPr>
+          <w:i/>
+          <w:lang w:val="en-US"/>
+        </w:rPr>
+        <w:t xml:space="preserve">bitwidth := </w:t>
       </w:r>
       <w:r>
         <w:rPr>
@@ -2389,29 +2077,12 @@
           <w:lang w:val="en-US"/>
         </w:rPr>
       </w:pPr>
-      <w:proofErr w:type="spellStart"/>
-      <w:r>
-        <w:rPr>
-          <w:i/>
-          <w:lang w:val="en-US"/>
-        </w:rPr>
-        <w:t>automaticDiagramExtraction</w:t>
-      </w:r>
-      <w:proofErr w:type="spellEnd"/>
-      <w:r>
-        <w:rPr>
-          <w:i/>
-          <w:lang w:val="en-US"/>
-        </w:rPr>
-        <w:t xml:space="preserve"> := </w:t>
-      </w:r>
-      <w:proofErr w:type="spellStart"/>
-      <w:r>
-        <w:rPr>
-          <w:i/>
-          <w:lang w:val="en-US"/>
-        </w:rPr>
-        <w:t>on</w:t>
+      <w:r>
+        <w:rPr>
+          <w:i/>
+          <w:lang w:val="en-US"/>
+        </w:rPr>
+        <w:t>automaticDiagramExtraction := on</w:t>
       </w:r>
       <w:r>
         <w:rPr>
@@ -2420,7 +2091,6 @@
         </w:rPr>
         <w:t>|off</w:t>
       </w:r>
-      <w:proofErr w:type="spellEnd"/>
     </w:p>
     <w:p>
       <w:pPr>
@@ -2437,31 +2107,22 @@
           <w:lang w:val="en-US"/>
         </w:rPr>
       </w:pPr>
-      <w:proofErr w:type="gramStart"/>
-      <w:r>
-        <w:rPr>
-          <w:i/>
-          <w:lang w:val="en-US"/>
-        </w:rPr>
-        <w:t>ADE :=</w:t>
-      </w:r>
-      <w:proofErr w:type="gramEnd"/>
-      <w:r>
-        <w:rPr>
-          <w:i/>
-          <w:lang w:val="en-US"/>
-        </w:rPr>
-        <w:t xml:space="preserve"> </w:t>
-      </w:r>
-      <w:proofErr w:type="spellStart"/>
-      <w:r>
-        <w:rPr>
-          <w:i/>
-          <w:lang w:val="en-US"/>
-        </w:rPr>
-        <w:t>on|off</w:t>
-      </w:r>
-      <w:proofErr w:type="spellEnd"/>
+      <w:r>
+        <w:rPr>
+          <w:i/>
+          <w:lang w:val="en-US"/>
+        </w:rPr>
+        <w:t>objExtraction</w:t>
+      </w:r>
+      <w:bookmarkStart w:id="0" w:name="_GoBack"/>
+      <w:bookmarkEnd w:id="0"/>
+      <w:r>
+        <w:rPr>
+          <w:i/>
+          <w:lang w:val="en-US"/>
+        </w:rPr>
+        <w:t xml:space="preserve"> := on|off</w:t>
+      </w:r>
       <w:r>
         <w:rPr>
           <w:i/>
@@ -2503,7 +2164,6 @@
           <w:lang w:val="en-US"/>
         </w:rPr>
       </w:pPr>
-      <w:proofErr w:type="gramStart"/>
       <w:r>
         <w:rPr>
           <w:i/>
@@ -2518,7 +2178,6 @@
         </w:rPr>
         <w:t>ave</w:t>
       </w:r>
-      <w:proofErr w:type="gramEnd"/>
       <w:r>
         <w:rPr>
           <w:i/>
@@ -2632,29 +2291,7 @@
           <w:lang w:val="en-US"/>
         </w:rPr>
         <w:lastRenderedPageBreak/>
-        <w:t xml:space="preserve">SAT-solvers supported </w:t>
-      </w:r>
-      <w:proofErr w:type="gramStart"/>
-      <w:r>
-        <w:rPr>
-          <w:lang w:val="en-US"/>
-        </w:rPr>
-        <w:t xml:space="preserve">by  </w:t>
-      </w:r>
-      <w:proofErr w:type="spellStart"/>
-      <w:r>
-        <w:rPr>
-          <w:lang w:val="en-US"/>
-        </w:rPr>
-        <w:t>Kodkod</w:t>
-      </w:r>
-      <w:proofErr w:type="spellEnd"/>
-      <w:proofErr w:type="gramEnd"/>
-      <w:r>
-        <w:rPr>
-          <w:lang w:val="en-US"/>
-        </w:rPr>
-        <w:t xml:space="preserve"> are the following (these names can be used as the value for </w:t>
+        <w:t xml:space="preserve">SAT-solvers supported by  Kodkod are the following (these names can be used as the value for </w:t>
       </w:r>
       <w:r>
         <w:rPr>
@@ -2669,7 +2306,6 @@
         </w:rPr>
         <w:t xml:space="preserve"> of the parameter </w:t>
       </w:r>
-      <w:proofErr w:type="spellStart"/>
       <w:r>
         <w:rPr>
           <w:i/>
@@ -2677,7 +2313,6 @@
         </w:rPr>
         <w:t>satsolver</w:t>
       </w:r>
-      <w:proofErr w:type="spellEnd"/>
       <w:r>
         <w:rPr>
           <w:lang w:val="en-US"/>
@@ -2732,14 +2367,12 @@
           <w:lang w:val="en-US"/>
         </w:rPr>
       </w:pPr>
-      <w:proofErr w:type="spellStart"/>
       <w:r>
         <w:rPr>
           <w:lang w:val="en-US"/>
         </w:rPr>
         <w:t>MiniSat</w:t>
       </w:r>
-      <w:proofErr w:type="spellEnd"/>
     </w:p>
     <w:p>
       <w:pPr>
@@ -2752,14 +2385,12 @@
           <w:lang w:val="en-US"/>
         </w:rPr>
       </w:pPr>
-      <w:proofErr w:type="spellStart"/>
       <w:r>
         <w:rPr>
           <w:lang w:val="en-US"/>
         </w:rPr>
         <w:t>MiniSatProver</w:t>
       </w:r>
-      <w:proofErr w:type="spellEnd"/>
     </w:p>
     <w:p>
       <w:pPr>
@@ -2772,14 +2403,12 @@
           <w:lang w:val="en-US"/>
         </w:rPr>
       </w:pPr>
-      <w:proofErr w:type="spellStart"/>
       <w:r>
         <w:rPr>
           <w:lang w:val="en-US"/>
         </w:rPr>
         <w:t>ZChaffMincost</w:t>
       </w:r>
-      <w:proofErr w:type="spellEnd"/>
     </w:p>
     <w:p>
       <w:pPr>
@@ -2792,14 +2421,12 @@
           <w:lang w:val="en-US"/>
         </w:rPr>
       </w:pPr>
-      <w:proofErr w:type="spellStart"/>
       <w:r>
         <w:rPr>
           <w:lang w:val="en-US"/>
         </w:rPr>
         <w:t>CryptoMiniSat</w:t>
       </w:r>
-      <w:proofErr w:type="spellEnd"/>
     </w:p>
     <w:p>
       <w:pPr>
@@ -2812,14 +2439,12 @@
           <w:lang w:val="en-US"/>
         </w:rPr>
       </w:pPr>
-      <w:proofErr w:type="spellStart"/>
       <w:r>
         <w:rPr>
           <w:lang w:val="en-US"/>
         </w:rPr>
         <w:t>Lingeling</w:t>
       </w:r>
-      <w:proofErr w:type="spellEnd"/>
     </w:p>
     <w:p>
       <w:pPr>
@@ -2861,28 +2486,18 @@
         </w:rPr>
         <w:t xml:space="preserve">can be used in any environment. Currently, </w:t>
       </w:r>
-      <w:proofErr w:type="spellStart"/>
-      <w:r>
-        <w:rPr>
-          <w:lang w:val="en-US"/>
-        </w:rPr>
-        <w:t>MiniSat</w:t>
-      </w:r>
-      <w:proofErr w:type="spellEnd"/>
-      <w:r>
-        <w:rPr>
-          <w:lang w:val="en-US"/>
-        </w:rPr>
-        <w:t xml:space="preserve"> und </w:t>
-      </w:r>
-      <w:proofErr w:type="spellStart"/>
-      <w:r>
-        <w:rPr>
-          <w:lang w:val="en-US"/>
-        </w:rPr>
-        <w:t>MiniSatProver</w:t>
-      </w:r>
-      <w:proofErr w:type="spellEnd"/>
+      <w:r>
+        <w:rPr>
+          <w:lang w:val="en-US"/>
+        </w:rPr>
+        <w:t xml:space="preserve">MiniSat und MiniSatProver </w:t>
+      </w:r>
+      <w:r>
+        <w:rPr>
+          <w:lang w:val="en-US"/>
+        </w:rPr>
+        <w:t>are contained in the Kodkod distribution for 32-Bit environments.</w:t>
+      </w:r>
       <w:r>
         <w:rPr>
           <w:lang w:val="en-US"/>
@@ -2893,32 +2508,6 @@
         <w:rPr>
           <w:lang w:val="en-US"/>
         </w:rPr>
-        <w:t xml:space="preserve">are contained in the </w:t>
-      </w:r>
-      <w:proofErr w:type="spellStart"/>
-      <w:r>
-        <w:rPr>
-          <w:lang w:val="en-US"/>
-        </w:rPr>
-        <w:t>Kodkod</w:t>
-      </w:r>
-      <w:proofErr w:type="spellEnd"/>
-      <w:r>
-        <w:rPr>
-          <w:lang w:val="en-US"/>
-        </w:rPr>
-        <w:t xml:space="preserve"> distribution for 32-Bit environments.</w:t>
-      </w:r>
-      <w:r>
-        <w:rPr>
-          <w:lang w:val="en-US"/>
-        </w:rPr>
-        <w:t xml:space="preserve"> </w:t>
-      </w:r>
-      <w:r>
-        <w:rPr>
-          <w:lang w:val="en-US"/>
-        </w:rPr>
         <w:t>They can only be used, if the Java virtual machine is also running as a 32-Bit version.</w:t>
       </w:r>
     </w:p>
@@ -2943,21 +2532,7 @@
         <w:rPr>
           <w:lang w:val="en-US"/>
         </w:rPr>
-        <w:t xml:space="preserve">The parameter </w:t>
-      </w:r>
-      <w:proofErr w:type="spellStart"/>
-      <w:r>
-        <w:rPr>
-          <w:lang w:val="en-US"/>
-        </w:rPr>
-        <w:t>automaticDiagramExtraction</w:t>
-      </w:r>
-      <w:proofErr w:type="spellEnd"/>
-      <w:r>
-        <w:rPr>
-          <w:lang w:val="en-US"/>
-        </w:rPr>
-        <w:t xml:space="preserve"> or in short ADE is used to configure if the model validator respects a currently present system state or if it ignores it. Using the value </w:t>
+        <w:t xml:space="preserve">The parameter automaticDiagramExtraction or in short ADE is used to configure if the model validator respects a currently present system state or if it ignores it. Using the value </w:t>
       </w:r>
       <w:r>
         <w:rPr>
@@ -2988,16 +2563,13 @@
           <w:lang w:val="en-US"/>
         </w:rPr>
       </w:pPr>
-      <w:proofErr w:type="spellStart"/>
-      <w:proofErr w:type="gramStart"/>
-      <w:r>
-        <w:rPr>
-          <w:i/>
-          <w:lang w:val="en-US"/>
-        </w:rPr>
-        <w:t>kodkod</w:t>
-      </w:r>
-      <w:proofErr w:type="spellEnd"/>
+      <w:r>
+        <w:rPr>
+          <w:i/>
+          <w:lang w:val="en-US"/>
+        </w:rPr>
+        <w:t>modelvalidator</w:t>
+      </w:r>
       <w:r>
         <w:rPr>
           <w:i/>
@@ -3005,29 +2577,12 @@
         </w:rPr>
         <w:t xml:space="preserve"> ?</w:t>
       </w:r>
-      <w:proofErr w:type="gramEnd"/>
-      <w:r>
-        <w:rPr>
-          <w:i/>
-          <w:lang w:val="en-US"/>
-        </w:rPr>
-        <w:t xml:space="preserve"> [</w:t>
-      </w:r>
-      <w:proofErr w:type="spellStart"/>
-      <w:r>
-        <w:rPr>
-          <w:i/>
-          <w:lang w:val="en-US"/>
-        </w:rPr>
-        <w:t>enable|disable|enabled</w:t>
-      </w:r>
-      <w:proofErr w:type="spellEnd"/>
-      <w:r>
-        <w:rPr>
-          <w:i/>
-          <w:lang w:val="en-US"/>
-        </w:rPr>
-        <w:t>|</w:t>
+      <w:r>
+        <w:rPr>
+          <w:i/>
+          <w:lang w:val="en-US"/>
+        </w:rPr>
+        <w:t xml:space="preserve"> [enable|disable|enabled|</w:t>
       </w:r>
       <w:r>
         <w:rPr>
@@ -3036,21 +2591,12 @@
         </w:rPr>
         <w:t>&lt;</w:t>
       </w:r>
-      <w:proofErr w:type="spellStart"/>
-      <w:r>
-        <w:rPr>
-          <w:i/>
-          <w:lang w:val="en-US"/>
-        </w:rPr>
-        <w:t>ocl</w:t>
-      </w:r>
-      <w:proofErr w:type="spellEnd"/>
-      <w:r>
-        <w:rPr>
-          <w:i/>
-          <w:lang w:val="en-US"/>
-        </w:rPr>
-        <w:t>-expression</w:t>
+      <w:r>
+        <w:rPr>
+          <w:i/>
+          <w:lang w:val="en-US"/>
+        </w:rPr>
+        <w:t>ocl-expression</w:t>
       </w:r>
       <w:r>
         <w:rPr>
@@ -3171,22 +2717,12 @@
           <w:lang w:val="en-US"/>
         </w:rPr>
       </w:pPr>
-      <w:proofErr w:type="spellStart"/>
-      <w:proofErr w:type="gramStart"/>
-      <w:r>
-        <w:rPr>
-          <w:lang w:val="en-US"/>
-        </w:rPr>
-        <w:t>ocl</w:t>
-      </w:r>
-      <w:proofErr w:type="spellEnd"/>
-      <w:r>
-        <w:rPr>
-          <w:lang w:val="en-US"/>
-        </w:rPr>
-        <w:t>-expression</w:t>
-      </w:r>
-      <w:proofErr w:type="gramEnd"/>
+      <w:r>
+        <w:rPr>
+          <w:lang w:val="en-US"/>
+        </w:rPr>
+        <w:t>ocl-expression</w:t>
+      </w:r>
       <w:r>
         <w:rPr>
           <w:lang w:val="en-US"/>
@@ -3289,7 +2825,28 @@
           <w:lang w:val="en-US"/>
         </w:rPr>
         <w:lastRenderedPageBreak/>
-        <w:t>gen load</w:t>
+        <w:t>constraints</w:t>
+      </w:r>
+      <w:r>
+        <w:rPr>
+          <w:i/>
+          <w:lang w:val="en-US"/>
+        </w:rPr>
+        <w:t xml:space="preserve"> </w:t>
+      </w:r>
+      <w:r>
+        <w:rPr>
+          <w:i/>
+          <w:lang w:val="en-US"/>
+        </w:rPr>
+        <w:t>-</w:t>
+      </w:r>
+      <w:r>
+        <w:rPr>
+          <w:i/>
+          <w:lang w:val="en-US"/>
+        </w:rPr>
+        <w:t>load</w:t>
       </w:r>
       <w:r>
         <w:rPr>
@@ -3328,7 +2885,6 @@
           <w:lang w:val="en-US"/>
         </w:rPr>
       </w:pPr>
-      <w:proofErr w:type="gramStart"/>
       <w:r>
         <w:rPr>
           <w:i/>
@@ -3336,7 +2892,6 @@
         </w:rPr>
         <w:t>filename</w:t>
       </w:r>
-      <w:proofErr w:type="gramEnd"/>
       <w:r>
         <w:rPr>
           <w:lang w:val="en-US"/>
@@ -3422,7 +2977,7 @@
           <w:i/>
           <w:lang w:val="en-US"/>
         </w:rPr>
-        <w:t>gen unload</w:t>
+        <w:t>constraints</w:t>
       </w:r>
       <w:r>
         <w:rPr>
@@ -3436,6 +2991,27 @@
           <w:i/>
           <w:lang w:val="en-US"/>
         </w:rPr>
+        <w:t>-</w:t>
+      </w:r>
+      <w:r>
+        <w:rPr>
+          <w:i/>
+          <w:lang w:val="en-US"/>
+        </w:rPr>
+        <w:t>unload</w:t>
+      </w:r>
+      <w:r>
+        <w:rPr>
+          <w:i/>
+          <w:lang w:val="en-US"/>
+        </w:rPr>
+        <w:t xml:space="preserve"> </w:t>
+      </w:r>
+      <w:r>
+        <w:rPr>
+          <w:i/>
+          <w:lang w:val="en-US"/>
+        </w:rPr>
         <w:t>[</w:t>
       </w:r>
       <w:r>
@@ -3443,23 +3019,7 @@
           <w:i/>
           <w:lang w:val="en-US"/>
         </w:rPr>
-        <w:t>&lt;</w:t>
-      </w:r>
-      <w:proofErr w:type="spellStart"/>
-      <w:r>
-        <w:rPr>
-          <w:i/>
-          <w:lang w:val="en-US"/>
-        </w:rPr>
-        <w:t>invName</w:t>
-      </w:r>
-      <w:proofErr w:type="spellEnd"/>
-      <w:r>
-        <w:rPr>
-          <w:i/>
-          <w:lang w:val="en-US"/>
-        </w:rPr>
-        <w:t>&gt;</w:t>
+        <w:t>&lt;invName&gt;</w:t>
       </w:r>
       <w:r>
         <w:rPr>
@@ -3498,7 +3058,6 @@
           <w:lang w:val="en-US"/>
         </w:rPr>
       </w:pPr>
-      <w:proofErr w:type="spellStart"/>
       <w:r>
         <w:rPr>
           <w:i/>
@@ -3506,7 +3065,6 @@
         </w:rPr>
         <w:t>invName</w:t>
       </w:r>
-      <w:proofErr w:type="spellEnd"/>
       <w:r>
         <w:rPr>
           <w:lang w:val="en-US"/>
@@ -3526,7 +3084,6 @@
         </w:rPr>
         <w:t xml:space="preserve">: </w:t>
       </w:r>
-      <w:proofErr w:type="spellStart"/>
       <w:r>
         <w:rPr>
           <w:rFonts w:ascii="Courier New" w:hAnsi="Courier New" w:cs="Courier New"/>
@@ -3534,7 +3091,6 @@
         </w:rPr>
         <w:t>classname</w:t>
       </w:r>
-      <w:proofErr w:type="spellEnd"/>
       <w:r>
         <w:rPr>
           <w:rFonts w:ascii="Courier New" w:hAnsi="Courier New" w:cs="Courier New"/>
@@ -3542,7 +3098,6 @@
         </w:rPr>
         <w:t>::</w:t>
       </w:r>
-      <w:proofErr w:type="spellStart"/>
       <w:r>
         <w:rPr>
           <w:rFonts w:ascii="Courier New" w:hAnsi="Courier New" w:cs="Courier New"/>
@@ -3550,7 +3105,6 @@
         </w:rPr>
         <w:t>invariantname</w:t>
       </w:r>
-      <w:proofErr w:type="spellEnd"/>
     </w:p>
     <w:p>
       <w:pPr>
@@ -3690,23 +3244,7 @@
           <w:i/>
           <w:lang w:val="en-US"/>
         </w:rPr>
-        <w:t>String = Set{'</w:t>
-      </w:r>
-      <w:proofErr w:type="spellStart"/>
-      <w:r>
-        <w:rPr>
-          <w:i/>
-          <w:lang w:val="en-US"/>
-        </w:rPr>
-        <w:t>ada</w:t>
-      </w:r>
-      <w:proofErr w:type="spellEnd"/>
-      <w:r>
-        <w:rPr>
-          <w:i/>
-          <w:lang w:val="en-US"/>
-        </w:rPr>
-        <w:t>'}</w:t>
+        <w:t>String = Set{'ada'}</w:t>
       </w:r>
       <w:r>
         <w:rPr>
@@ -3739,8 +3277,6 @@
         </w:rPr>
         <w:t>a solution.</w:t>
       </w:r>
-      <w:bookmarkStart w:id="0" w:name="_GoBack"/>
-      <w:bookmarkEnd w:id="0"/>
     </w:p>
     <w:p>
       <w:pPr>
@@ -3754,21 +3290,12 @@
           <w:lang w:val="en-US"/>
         </w:rPr>
       </w:pPr>
-      <w:proofErr w:type="spellStart"/>
-      <w:r>
-        <w:rPr>
-          <w:i/>
-          <w:lang w:val="en-US"/>
-        </w:rPr>
-        <w:t>String_min</w:t>
-      </w:r>
-      <w:proofErr w:type="spellEnd"/>
-      <w:r>
-        <w:rPr>
-          <w:i/>
-          <w:lang w:val="en-US"/>
-        </w:rPr>
-        <w:t xml:space="preserve"> = 1</w:t>
+      <w:r>
+        <w:rPr>
+          <w:i/>
+          <w:lang w:val="en-US"/>
+        </w:rPr>
+        <w:t>String_min = 1</w:t>
       </w:r>
     </w:p>
     <w:p>
@@ -3797,21 +3324,12 @@
           <w:lang w:val="en-US"/>
         </w:rPr>
       </w:pPr>
-      <w:proofErr w:type="spellStart"/>
-      <w:r>
-        <w:rPr>
-          <w:i/>
-          <w:lang w:val="en-US"/>
-        </w:rPr>
-        <w:t>String_max</w:t>
-      </w:r>
-      <w:proofErr w:type="spellEnd"/>
-      <w:r>
-        <w:rPr>
-          <w:i/>
-          <w:lang w:val="en-US"/>
-        </w:rPr>
-        <w:t xml:space="preserve"> = 2</w:t>
+      <w:r>
+        <w:rPr>
+          <w:i/>
+          <w:lang w:val="en-US"/>
+        </w:rPr>
+        <w:t>String_max = 2</w:t>
       </w:r>
     </w:p>
     <w:p>
@@ -3904,21 +3422,12 @@
           <w:lang w:val="en-US"/>
         </w:rPr>
       </w:pPr>
-      <w:proofErr w:type="spellStart"/>
-      <w:r>
-        <w:rPr>
-          <w:i/>
-          <w:lang w:val="en-US"/>
-        </w:rPr>
-        <w:t>Integer_min</w:t>
-      </w:r>
-      <w:proofErr w:type="spellEnd"/>
-      <w:r>
-        <w:rPr>
-          <w:i/>
-          <w:lang w:val="en-US"/>
-        </w:rPr>
-        <w:t xml:space="preserve"> = -10 </w:t>
+      <w:r>
+        <w:rPr>
+          <w:i/>
+          <w:lang w:val="en-US"/>
+        </w:rPr>
+        <w:t xml:space="preserve">Integer_min = -10 </w:t>
       </w:r>
     </w:p>
     <w:p>
@@ -3947,21 +3456,12 @@
           <w:lang w:val="en-US"/>
         </w:rPr>
       </w:pPr>
-      <w:proofErr w:type="spellStart"/>
-      <w:r>
-        <w:rPr>
-          <w:i/>
-          <w:lang w:val="en-US"/>
-        </w:rPr>
-        <w:t>Integer_max</w:t>
-      </w:r>
-      <w:proofErr w:type="spellEnd"/>
-      <w:r>
-        <w:rPr>
-          <w:i/>
-          <w:lang w:val="en-US"/>
-        </w:rPr>
-        <w:t xml:space="preserve"> = 10</w:t>
+      <w:r>
+        <w:rPr>
+          <w:i/>
+          <w:lang w:val="en-US"/>
+        </w:rPr>
+        <w:t>Integer_max = 10</w:t>
       </w:r>
     </w:p>
     <w:p>
@@ -4024,21 +3524,12 @@
           <w:lang w:val="en-US"/>
         </w:rPr>
       </w:pPr>
-      <w:proofErr w:type="spellStart"/>
-      <w:r>
-        <w:rPr>
-          <w:i/>
-          <w:lang w:val="en-US"/>
-        </w:rPr>
-        <w:t>Real_min</w:t>
-      </w:r>
-      <w:proofErr w:type="spellEnd"/>
-      <w:r>
-        <w:rPr>
-          <w:i/>
-          <w:lang w:val="en-US"/>
-        </w:rPr>
-        <w:t xml:space="preserve"> = -2 </w:t>
+      <w:r>
+        <w:rPr>
+          <w:i/>
+          <w:lang w:val="en-US"/>
+        </w:rPr>
+        <w:t xml:space="preserve">Real_min = -2 </w:t>
       </w:r>
     </w:p>
     <w:p>
@@ -4073,21 +3564,12 @@
           <w:lang w:val="en-US"/>
         </w:rPr>
       </w:pPr>
-      <w:proofErr w:type="spellStart"/>
-      <w:r>
-        <w:rPr>
-          <w:i/>
-          <w:lang w:val="en-US"/>
-        </w:rPr>
-        <w:t>Real_max</w:t>
-      </w:r>
-      <w:proofErr w:type="spellEnd"/>
-      <w:r>
-        <w:rPr>
-          <w:i/>
-          <w:lang w:val="en-US"/>
-        </w:rPr>
-        <w:t xml:space="preserve"> = 2 </w:t>
+      <w:r>
+        <w:rPr>
+          <w:i/>
+          <w:lang w:val="en-US"/>
+        </w:rPr>
+        <w:t xml:space="preserve">Real_max = 2 </w:t>
       </w:r>
     </w:p>
     <w:p>
@@ -4116,21 +3598,12 @@
           <w:lang w:val="en-US"/>
         </w:rPr>
       </w:pPr>
-      <w:proofErr w:type="spellStart"/>
-      <w:r>
-        <w:rPr>
-          <w:i/>
-          <w:lang w:val="en-US"/>
-        </w:rPr>
-        <w:t>Real_step</w:t>
-      </w:r>
-      <w:proofErr w:type="spellEnd"/>
-      <w:r>
-        <w:rPr>
-          <w:i/>
-          <w:lang w:val="en-US"/>
-        </w:rPr>
-        <w:t xml:space="preserve"> = 0.5</w:t>
+      <w:r>
+        <w:rPr>
+          <w:i/>
+          <w:lang w:val="en-US"/>
+        </w:rPr>
+        <w:t>Real_step = 0.5</w:t>
       </w:r>
       <w:r>
         <w:rPr>
@@ -4186,7 +3659,6 @@
           <w:lang w:val="en-US"/>
         </w:rPr>
       </w:pPr>
-      <w:proofErr w:type="spellStart"/>
       <w:r>
         <w:rPr>
           <w:i/>
@@ -4194,29 +3666,12 @@
         </w:rPr>
         <w:t>classname</w:t>
       </w:r>
-      <w:proofErr w:type="spellEnd"/>
-      <w:r>
-        <w:rPr>
-          <w:i/>
-          <w:lang w:val="en-US"/>
-        </w:rPr>
-        <w:t xml:space="preserve"> = Set{</w:t>
-      </w:r>
-      <w:proofErr w:type="spellStart"/>
-      <w:r>
-        <w:rPr>
-          <w:i/>
-          <w:lang w:val="en-US"/>
-        </w:rPr>
-        <w:t>ada,bob</w:t>
-      </w:r>
-      <w:proofErr w:type="spellEnd"/>
-      <w:r>
-        <w:rPr>
-          <w:i/>
-          <w:lang w:val="en-US"/>
-        </w:rPr>
-        <w:t xml:space="preserve">} </w:t>
+      <w:r>
+        <w:rPr>
+          <w:i/>
+          <w:lang w:val="en-US"/>
+        </w:rPr>
+        <w:t xml:space="preserve"> = Set{ada,bob} </w:t>
       </w:r>
     </w:p>
     <w:p>
@@ -4269,7 +3724,6 @@
           <w:lang w:val="en-US"/>
         </w:rPr>
       </w:pPr>
-      <w:proofErr w:type="spellStart"/>
       <w:r>
         <w:rPr>
           <w:i/>
@@ -4282,15 +3736,7 @@
           <w:i/>
           <w:lang w:val="en-US"/>
         </w:rPr>
-        <w:t>_min</w:t>
-      </w:r>
-      <w:proofErr w:type="spellEnd"/>
-      <w:r>
-        <w:rPr>
-          <w:i/>
-          <w:lang w:val="en-US"/>
-        </w:rPr>
-        <w:t xml:space="preserve"> = 2 </w:t>
+        <w:t xml:space="preserve">_min = 2 </w:t>
       </w:r>
     </w:p>
     <w:p>
@@ -4343,7 +3789,6 @@
           <w:lang w:val="en-US"/>
         </w:rPr>
       </w:pPr>
-      <w:proofErr w:type="spellStart"/>
       <w:r>
         <w:rPr>
           <w:i/>
@@ -4356,15 +3801,7 @@
           <w:i/>
           <w:lang w:val="en-US"/>
         </w:rPr>
-        <w:t>_max</w:t>
-      </w:r>
-      <w:proofErr w:type="spellEnd"/>
-      <w:r>
-        <w:rPr>
-          <w:i/>
-          <w:lang w:val="en-US"/>
-        </w:rPr>
-        <w:t xml:space="preserve"> = 4 </w:t>
+        <w:t xml:space="preserve">_max = 4 </w:t>
       </w:r>
     </w:p>
     <w:p>
@@ -4428,7 +3865,6 @@
           <w:lang w:val="en-US"/>
         </w:rPr>
       </w:pPr>
-      <w:proofErr w:type="spellStart"/>
       <w:r>
         <w:rPr>
           <w:i/>
@@ -4469,15 +3905,7 @@
           <w:i/>
           <w:lang w:val="en-US"/>
         </w:rPr>
-        <w:t>name</w:t>
-      </w:r>
-      <w:proofErr w:type="spellEnd"/>
-      <w:r>
-        <w:rPr>
-          <w:i/>
-          <w:lang w:val="en-US"/>
-        </w:rPr>
-        <w:t xml:space="preserve"> = Set{'</w:t>
+        <w:t>name = Set{'</w:t>
       </w:r>
       <w:r>
         <w:rPr>
@@ -4581,7 +4009,6 @@
           <w:lang w:val="en-US"/>
         </w:rPr>
       </w:pPr>
-      <w:proofErr w:type="spellStart"/>
       <w:r>
         <w:rPr>
           <w:i/>
@@ -4622,15 +4049,7 @@
           <w:i/>
           <w:lang w:val="en-US"/>
         </w:rPr>
-        <w:t>name</w:t>
-      </w:r>
-      <w:proofErr w:type="spellEnd"/>
-      <w:r>
-        <w:rPr>
-          <w:i/>
-          <w:lang w:val="en-US"/>
-        </w:rPr>
-        <w:t xml:space="preserve"> </w:t>
+        <w:t xml:space="preserve">name </w:t>
       </w:r>
       <w:r>
         <w:rPr>
@@ -4683,7 +4102,6 @@
         </w:rPr>
         <w:t xml:space="preserve"> of the class. This setting overrides the setting </w:t>
       </w:r>
-      <w:proofErr w:type="spellStart"/>
       <w:r>
         <w:rPr>
           <w:i/>
@@ -4712,7 +4130,6 @@
         </w:rPr>
         <w:t>_max</w:t>
       </w:r>
-      <w:proofErr w:type="spellEnd"/>
       <w:r>
         <w:rPr>
           <w:lang w:val="en-US"/>
@@ -4738,7 +4155,6 @@
           <w:lang w:val="en-US"/>
         </w:rPr>
       </w:pPr>
-      <w:proofErr w:type="spellStart"/>
       <w:r>
         <w:rPr>
           <w:i/>
@@ -4779,15 +4195,7 @@
           <w:i/>
           <w:lang w:val="en-US"/>
         </w:rPr>
-        <w:t>name</w:t>
-      </w:r>
-      <w:proofErr w:type="spellEnd"/>
-      <w:r>
-        <w:rPr>
-          <w:i/>
-          <w:lang w:val="en-US"/>
-        </w:rPr>
-        <w:t xml:space="preserve"> </w:t>
+        <w:t xml:space="preserve">name </w:t>
       </w:r>
       <w:r>
         <w:rPr>
@@ -4865,7 +4273,6 @@
           <w:lang w:val="en-US"/>
         </w:rPr>
       </w:pPr>
-      <w:proofErr w:type="spellStart"/>
       <w:r>
         <w:rPr>
           <w:i/>
@@ -4906,38 +4313,14 @@
           <w:i/>
           <w:lang w:val="en-US"/>
         </w:rPr>
-        <w:t>name</w:t>
-      </w:r>
-      <w:proofErr w:type="spellEnd"/>
-      <w:r>
-        <w:rPr>
-          <w:i/>
-          <w:lang w:val="en-US"/>
-        </w:rPr>
-        <w:t xml:space="preserve"> </w:t>
-      </w:r>
-      <w:r>
-        <w:rPr>
-          <w:i/>
-          <w:lang w:val="en-US"/>
-        </w:rPr>
-        <w:t>_</w:t>
-      </w:r>
-      <w:proofErr w:type="spellStart"/>
-      <w:r>
-        <w:rPr>
-          <w:i/>
-          <w:lang w:val="en-US"/>
-        </w:rPr>
-        <w:t>minSize</w:t>
-      </w:r>
-      <w:proofErr w:type="spellEnd"/>
-      <w:r>
-        <w:rPr>
-          <w:i/>
-          <w:lang w:val="en-US"/>
-        </w:rPr>
-        <w:t xml:space="preserve"> = 1</w:t>
+        <w:t xml:space="preserve">name </w:t>
+      </w:r>
+      <w:r>
+        <w:rPr>
+          <w:i/>
+          <w:lang w:val="en-US"/>
+        </w:rPr>
+        <w:t>_minSize = 1</w:t>
       </w:r>
     </w:p>
     <w:p>
@@ -4996,7 +4379,6 @@
           <w:lang w:val="en-US"/>
         </w:rPr>
       </w:pPr>
-      <w:proofErr w:type="spellStart"/>
       <w:r>
         <w:rPr>
           <w:i/>
@@ -5037,38 +4419,14 @@
           <w:i/>
           <w:lang w:val="en-US"/>
         </w:rPr>
-        <w:t>name</w:t>
-      </w:r>
-      <w:proofErr w:type="spellEnd"/>
-      <w:r>
-        <w:rPr>
-          <w:i/>
-          <w:lang w:val="en-US"/>
-        </w:rPr>
-        <w:t xml:space="preserve"> </w:t>
-      </w:r>
-      <w:r>
-        <w:rPr>
-          <w:i/>
-          <w:lang w:val="en-US"/>
-        </w:rPr>
-        <w:t>_</w:t>
-      </w:r>
-      <w:proofErr w:type="spellStart"/>
-      <w:r>
-        <w:rPr>
-          <w:i/>
-          <w:lang w:val="en-US"/>
-        </w:rPr>
-        <w:t>maxSize</w:t>
-      </w:r>
-      <w:proofErr w:type="spellEnd"/>
-      <w:r>
-        <w:rPr>
-          <w:i/>
-          <w:lang w:val="en-US"/>
-        </w:rPr>
-        <w:t xml:space="preserve"> = 3</w:t>
+        <w:t xml:space="preserve">name </w:t>
+      </w:r>
+      <w:r>
+        <w:rPr>
+          <w:i/>
+          <w:lang w:val="en-US"/>
+        </w:rPr>
+        <w:t>_maxSize = 3</w:t>
       </w:r>
     </w:p>
     <w:p>
@@ -5148,7 +4506,6 @@
           <w:lang w:val="en-US"/>
         </w:rPr>
       </w:pPr>
-      <w:proofErr w:type="spellStart"/>
       <w:r>
         <w:rPr>
           <w:i/>
@@ -5156,45 +4513,12 @@
         </w:rPr>
         <w:t>associationname</w:t>
       </w:r>
-      <w:proofErr w:type="spellEnd"/>
-      <w:r>
-        <w:rPr>
-          <w:i/>
-          <w:lang w:val="en-US"/>
-        </w:rPr>
-        <w:t xml:space="preserve"> = Set{(</w:t>
-      </w:r>
-      <w:proofErr w:type="spellStart"/>
-      <w:r>
-        <w:rPr>
-          <w:i/>
-          <w:lang w:val="en-US"/>
-        </w:rPr>
-        <w:t>ada,bob</w:t>
-      </w:r>
-      <w:proofErr w:type="spellEnd"/>
-      <w:r>
-        <w:rPr>
-          <w:i/>
-          <w:lang w:val="en-US"/>
-        </w:rPr>
-        <w:t>),(</w:t>
-      </w:r>
-      <w:proofErr w:type="spellStart"/>
-      <w:r>
-        <w:rPr>
-          <w:i/>
-          <w:lang w:val="en-US"/>
-        </w:rPr>
-        <w:t>cyd,dan</w:t>
-      </w:r>
-      <w:proofErr w:type="spellEnd"/>
-      <w:r>
-        <w:rPr>
-          <w:i/>
-          <w:lang w:val="en-US"/>
-        </w:rPr>
-        <w:t>)}</w:t>
+      <w:r>
+        <w:rPr>
+          <w:i/>
+          <w:lang w:val="en-US"/>
+        </w:rPr>
+        <w:t xml:space="preserve"> = Set{(ada,bob),(cyd,dan)}</w:t>
       </w:r>
     </w:p>
     <w:p>
@@ -5235,7 +4559,6 @@
           <w:lang w:val="en-US"/>
         </w:rPr>
       </w:pPr>
-      <w:proofErr w:type="spellStart"/>
       <w:r>
         <w:rPr>
           <w:i/>
@@ -5243,7 +4566,6 @@
         </w:rPr>
         <w:t>associationname</w:t>
       </w:r>
-      <w:proofErr w:type="spellEnd"/>
       <w:r>
         <w:rPr>
           <w:i/>
@@ -5321,7 +4643,6 @@
           <w:lang w:val="en-US"/>
         </w:rPr>
       </w:pPr>
-      <w:proofErr w:type="spellStart"/>
       <w:r>
         <w:rPr>
           <w:i/>
@@ -5329,7 +4650,6 @@
         </w:rPr>
         <w:t>associationname</w:t>
       </w:r>
-      <w:proofErr w:type="spellEnd"/>
       <w:r>
         <w:rPr>
           <w:i/>
@@ -5457,7 +4777,6 @@
           <w:lang w:val="en-US"/>
         </w:rPr>
       </w:pPr>
-      <w:proofErr w:type="spellStart"/>
       <w:r>
         <w:rPr>
           <w:i/>
@@ -5470,15 +4789,7 @@
           <w:i/>
           <w:lang w:val="en-US"/>
         </w:rPr>
-        <w:t>name_ac</w:t>
-      </w:r>
-      <w:proofErr w:type="spellEnd"/>
-      <w:r>
-        <w:rPr>
-          <w:i/>
-          <w:lang w:val="en-US"/>
-        </w:rPr>
-        <w:t xml:space="preserve"> = Set{b1}</w:t>
+        <w:t>name_ac = Set{b1}</w:t>
       </w:r>
       <w:r>
         <w:rPr>
@@ -5514,7 +4825,6 @@
           <w:lang w:val="en-US"/>
         </w:rPr>
       </w:pPr>
-      <w:proofErr w:type="spellStart"/>
       <w:r>
         <w:rPr>
           <w:i/>
@@ -5527,15 +4837,7 @@
           <w:i/>
           <w:lang w:val="en-US"/>
         </w:rPr>
-        <w:t>name</w:t>
-      </w:r>
-      <w:proofErr w:type="spellEnd"/>
-      <w:r>
-        <w:rPr>
-          <w:i/>
-          <w:lang w:val="en-US"/>
-        </w:rPr>
-        <w:t xml:space="preserve"> </w:t>
+        <w:t xml:space="preserve">name </w:t>
       </w:r>
       <w:r>
         <w:rPr>
@@ -5544,7 +4846,6 @@
         </w:rPr>
         <w:t>_</w:t>
       </w:r>
-      <w:proofErr w:type="spellStart"/>
       <w:r>
         <w:rPr>
           <w:i/>
@@ -5571,15 +4872,7 @@
           <w:i/>
           <w:lang w:val="en-US"/>
         </w:rPr>
-        <w:t>name</w:t>
-      </w:r>
-      <w:proofErr w:type="spellEnd"/>
-      <w:r>
-        <w:rPr>
-          <w:i/>
-          <w:lang w:val="en-US"/>
-        </w:rPr>
-        <w:t xml:space="preserve"> = Set{} </w:t>
+        <w:t xml:space="preserve">name = Set{} </w:t>
       </w:r>
     </w:p>
     <w:p>
@@ -5620,7 +4913,6 @@
           <w:lang w:val="en-US"/>
         </w:rPr>
       </w:pPr>
-      <w:proofErr w:type="spellStart"/>
       <w:r>
         <w:rPr>
           <w:i/>
@@ -5633,17 +4925,8 @@
           <w:i/>
           <w:lang w:val="en-US"/>
         </w:rPr>
-        <w:t>name</w:t>
-      </w:r>
-      <w:proofErr w:type="spellEnd"/>
-      <w:r>
-        <w:rPr>
-          <w:i/>
-          <w:lang w:val="en-US"/>
-        </w:rPr>
-        <w:t xml:space="preserve"> _</w:t>
-      </w:r>
-      <w:proofErr w:type="spellStart"/>
+        <w:t>name _</w:t>
+      </w:r>
       <w:r>
         <w:rPr>
           <w:i/>
@@ -5670,15 +4953,7 @@
           <w:i/>
           <w:lang w:val="en-US"/>
         </w:rPr>
-        <w:t>name</w:t>
-      </w:r>
-      <w:proofErr w:type="spellEnd"/>
-      <w:r>
-        <w:rPr>
-          <w:i/>
-          <w:lang w:val="en-US"/>
-        </w:rPr>
-        <w:t xml:space="preserve"> </w:t>
+        <w:t xml:space="preserve">name </w:t>
       </w:r>
       <w:r>
         <w:rPr>
@@ -5726,7 +5001,6 @@
           <w:lang w:val="en-US"/>
         </w:rPr>
       </w:pPr>
-      <w:proofErr w:type="spellStart"/>
       <w:r>
         <w:rPr>
           <w:i/>
@@ -5739,17 +5013,8 @@
           <w:i/>
           <w:lang w:val="en-US"/>
         </w:rPr>
-        <w:t>name</w:t>
-      </w:r>
-      <w:proofErr w:type="spellEnd"/>
-      <w:r>
-        <w:rPr>
-          <w:i/>
-          <w:lang w:val="en-US"/>
-        </w:rPr>
-        <w:t xml:space="preserve"> _</w:t>
-      </w:r>
-      <w:proofErr w:type="spellStart"/>
+        <w:t>name _</w:t>
+      </w:r>
       <w:r>
         <w:rPr>
           <w:i/>
@@ -5776,15 +5041,7 @@
           <w:i/>
           <w:lang w:val="en-US"/>
         </w:rPr>
-        <w:t>name</w:t>
-      </w:r>
-      <w:proofErr w:type="spellEnd"/>
-      <w:r>
-        <w:rPr>
-          <w:i/>
-          <w:lang w:val="en-US"/>
-        </w:rPr>
-        <w:t xml:space="preserve"> </w:t>
+        <w:t xml:space="preserve">name </w:t>
       </w:r>
       <w:r>
         <w:rPr>
@@ -5831,7 +5088,6 @@
           <w:lang w:val="en-US"/>
         </w:rPr>
       </w:pPr>
-      <w:proofErr w:type="spellStart"/>
       <w:r>
         <w:rPr>
           <w:i/>
@@ -5846,7 +5102,6 @@
         </w:rPr>
         <w:t>name</w:t>
       </w:r>
-      <w:proofErr w:type="spellEnd"/>
       <w:r>
         <w:rPr>
           <w:lang w:val="en-US"/>
@@ -5910,7 +5165,6 @@
           <w:lang w:val="en-US"/>
         </w:rPr>
       </w:pPr>
-      <w:proofErr w:type="spellStart"/>
       <w:r>
         <w:rPr>
           <w:i/>
@@ -5923,15 +5177,7 @@
           <w:i/>
           <w:lang w:val="en-US"/>
         </w:rPr>
-        <w:t>name</w:t>
-      </w:r>
-      <w:proofErr w:type="spellEnd"/>
-      <w:r>
-        <w:rPr>
-          <w:i/>
-          <w:lang w:val="en-US"/>
-        </w:rPr>
-        <w:t xml:space="preserve"> </w:t>
+        <w:t xml:space="preserve">name </w:t>
       </w:r>
       <w:r>
         <w:rPr>
@@ -5997,7 +5243,6 @@
           <w:lang w:val="en-US"/>
         </w:rPr>
       </w:pPr>
-      <w:proofErr w:type="spellStart"/>
       <w:r>
         <w:rPr>
           <w:i/>
@@ -6010,15 +5255,7 @@
           <w:i/>
           <w:lang w:val="en-US"/>
         </w:rPr>
-        <w:t>name</w:t>
-      </w:r>
-      <w:proofErr w:type="spellEnd"/>
-      <w:r>
-        <w:rPr>
-          <w:i/>
-          <w:lang w:val="en-US"/>
-        </w:rPr>
-        <w:t xml:space="preserve"> </w:t>
+        <w:t xml:space="preserve">name </w:t>
       </w:r>
       <w:r>
         <w:rPr>
@@ -6104,7 +5341,6 @@
           <w:lang w:val="en-US"/>
         </w:rPr>
       </w:pPr>
-      <w:proofErr w:type="spellStart"/>
       <w:r>
         <w:rPr>
           <w:i/>
@@ -6126,21 +5362,12 @@
         </w:rPr>
         <w:t>invariantname</w:t>
       </w:r>
-      <w:proofErr w:type="spellEnd"/>
-      <w:r>
-        <w:rPr>
-          <w:i/>
-          <w:lang w:val="en-US"/>
-        </w:rPr>
-        <w:t xml:space="preserve"> = </w:t>
-      </w:r>
-      <w:proofErr w:type="spellStart"/>
-      <w:r>
-        <w:rPr>
-          <w:i/>
-          <w:lang w:val="en-US"/>
-        </w:rPr>
-        <w:t>active</w:t>
+      <w:r>
+        <w:rPr>
+          <w:i/>
+          <w:lang w:val="en-US"/>
+        </w:rPr>
+        <w:t xml:space="preserve"> = active</w:t>
       </w:r>
       <w:r>
         <w:rPr>
@@ -6170,7 +5397,6 @@
         </w:rPr>
         <w:t>negate</w:t>
       </w:r>
-      <w:proofErr w:type="spellEnd"/>
     </w:p>
     <w:p>
       <w:pPr>
@@ -6236,7 +5462,6 @@
           <w:lang w:val="en-US"/>
         </w:rPr>
       </w:pPr>
-      <w:proofErr w:type="spellStart"/>
       <w:r>
         <w:rPr>
           <w:i/>
@@ -6249,23 +5474,7 @@
           <w:i/>
           <w:lang w:val="en-US"/>
         </w:rPr>
-        <w:t>ggregationcyclefreeness</w:t>
-      </w:r>
-      <w:proofErr w:type="spellEnd"/>
-      <w:r>
-        <w:rPr>
-          <w:i/>
-          <w:lang w:val="en-US"/>
-        </w:rPr>
-        <w:t xml:space="preserve"> = </w:t>
-      </w:r>
-      <w:proofErr w:type="spellStart"/>
-      <w:r>
-        <w:rPr>
-          <w:i/>
-          <w:lang w:val="en-US"/>
-        </w:rPr>
-        <w:t>on|</w:t>
+        <w:t>ggregationcyclefreeness = on|</w:t>
       </w:r>
       <w:r>
         <w:rPr>
@@ -6274,7 +5483,6 @@
         </w:rPr>
         <w:t>off</w:t>
       </w:r>
-      <w:proofErr w:type="spellEnd"/>
     </w:p>
     <w:p>
       <w:pPr>
@@ -6319,23 +5527,12 @@
           <w:lang w:val="en-US"/>
         </w:rPr>
       </w:pPr>
-      <w:proofErr w:type="spellStart"/>
-      <w:proofErr w:type="gramStart"/>
-      <w:r>
-        <w:rPr>
-          <w:lang w:val="en-US"/>
-        </w:rPr>
-        <w:t>forbiddensharing</w:t>
-      </w:r>
-      <w:proofErr w:type="spellEnd"/>
-      <w:proofErr w:type="gramEnd"/>
-      <w:r>
-        <w:rPr>
-          <w:lang w:val="en-US"/>
-        </w:rPr>
-        <w:t xml:space="preserve"> = </w:t>
-      </w:r>
-      <w:proofErr w:type="spellStart"/>
+      <w:r>
+        <w:rPr>
+          <w:lang w:val="en-US"/>
+        </w:rPr>
+        <w:t xml:space="preserve">forbiddensharing = </w:t>
+      </w:r>
       <w:r>
         <w:rPr>
           <w:i/>
@@ -6350,7 +5547,6 @@
         </w:rPr>
         <w:t>off</w:t>
       </w:r>
-      <w:proofErr w:type="spellEnd"/>
       <w:r>
         <w:rPr>
           <w:i/>

</xml_diff>